<commit_message>
[AVL-51] Assignment 3 documentation added
</commit_message>
<xml_diff>
--- a/UTD-RTOS/src/Assignment-1.docx
+++ b/UTD-RTOS/src/Assignment-1.docx
@@ -2965,7 +2965,7 @@
       <w:pPr>
         <w:pStyle w:val="ListParagraph"/>
         <w:numPr>
-          <w:ilvl w:val="1"/>
+          <w:ilvl w:val="0"/>
           <w:numId w:val="6"/>
         </w:numPr>
         <w:rPr>
@@ -2980,51 +2980,137 @@
           <w:sz w:val="24"/>
           <w:szCs w:val="24"/>
         </w:rPr>
-        <w:t>Is it periodic, aperiodic, or sporadic?</w:t>
-      </w:r>
-    </w:p>
-    <w:p>
-      <w:pPr>
-        <w:pStyle w:val="ListParagraph"/>
-        <w:numPr>
-          <w:ilvl w:val="1"/>
-          <w:numId w:val="6"/>
-        </w:numPr>
-        <w:rPr>
-          <w:rFonts w:cstheme="minorHAnsi"/>
-          <w:sz w:val="24"/>
-          <w:szCs w:val="24"/>
-        </w:rPr>
-      </w:pPr>
-      <w:r>
-        <w:rPr>
-          <w:rFonts w:cstheme="minorHAnsi"/>
-          <w:sz w:val="24"/>
-          <w:szCs w:val="24"/>
-        </w:rPr>
-        <w:t>Period</w:t>
-      </w:r>
-    </w:p>
-    <w:p>
-      <w:pPr>
-        <w:pStyle w:val="ListParagraph"/>
-        <w:numPr>
-          <w:ilvl w:val="1"/>
-          <w:numId w:val="6"/>
-        </w:numPr>
-        <w:rPr>
-          <w:rFonts w:cstheme="minorHAnsi"/>
-          <w:sz w:val="24"/>
-          <w:szCs w:val="24"/>
-        </w:rPr>
-      </w:pPr>
-      <w:r>
-        <w:rPr>
-          <w:rFonts w:cstheme="minorHAnsi"/>
-          <w:sz w:val="24"/>
-          <w:szCs w:val="24"/>
-        </w:rPr>
-        <w:t>Deadline</w:t>
+        <w:t>A graph showing</w:t>
+      </w:r>
+      <w:r>
+        <w:rPr>
+          <w:rFonts w:cstheme="minorHAnsi"/>
+          <w:sz w:val="24"/>
+          <w:szCs w:val="24"/>
+        </w:rPr>
+        <w:t xml:space="preserve"> </w:t>
+      </w:r>
+      <w:r>
+        <w:rPr>
+          <w:rFonts w:cstheme="minorHAnsi"/>
+          <w:sz w:val="24"/>
+          <w:szCs w:val="24"/>
+        </w:rPr>
+        <w:t>the task schedule</w:t>
+      </w:r>
+      <w:r>
+        <w:rPr>
+          <w:rFonts w:cstheme="minorHAnsi"/>
+          <w:sz w:val="24"/>
+          <w:szCs w:val="24"/>
+        </w:rPr>
+        <w:t xml:space="preserve"> f</w:t>
+      </w:r>
+      <w:r>
+        <w:rPr>
+          <w:rFonts w:cstheme="minorHAnsi"/>
+          <w:sz w:val="24"/>
+          <w:szCs w:val="24"/>
+        </w:rPr>
+        <w:t>or</w:t>
+      </w:r>
+      <w:r>
+        <w:rPr>
+          <w:rFonts w:cstheme="minorHAnsi"/>
+          <w:sz w:val="24"/>
+          <w:szCs w:val="24"/>
+        </w:rPr>
+        <w:t xml:space="preserve"> </w:t>
+      </w:r>
+      <w:r>
+        <w:rPr>
+          <w:rFonts w:cstheme="minorHAnsi"/>
+          <w:sz w:val="24"/>
+          <w:szCs w:val="24"/>
+        </w:rPr>
+        <w:t>at least</w:t>
+      </w:r>
+      <w:r>
+        <w:rPr>
+          <w:rFonts w:cstheme="minorHAnsi"/>
+          <w:sz w:val="24"/>
+          <w:szCs w:val="24"/>
+        </w:rPr>
+        <w:t xml:space="preserve"> two cycles</w:t>
+      </w:r>
+      <w:r>
+        <w:rPr>
+          <w:rFonts w:cstheme="minorHAnsi"/>
+          <w:sz w:val="24"/>
+          <w:szCs w:val="24"/>
+        </w:rPr>
+        <w:t xml:space="preserve"> of the simulation.</w:t>
+      </w:r>
+      <w:r>
+        <w:rPr>
+          <w:rFonts w:cstheme="minorHAnsi"/>
+          <w:sz w:val="24"/>
+          <w:szCs w:val="24"/>
+        </w:rPr>
+        <w:t xml:space="preserve"> </w:t>
+      </w:r>
+      <w:r>
+        <w:rPr>
+          <w:rFonts w:cstheme="minorHAnsi"/>
+          <w:sz w:val="24"/>
+          <w:szCs w:val="24"/>
+        </w:rPr>
+        <w:t>Describe the graph. Point out which tasks are being executed, and explain at what point in the simulation the task is occurring at.</w:t>
+      </w:r>
+    </w:p>
+    <w:p>
+      <w:pPr>
+        <w:rPr>
+          <w:rFonts w:cstheme="minorHAnsi"/>
+          <w:sz w:val="24"/>
+          <w:szCs w:val="24"/>
+        </w:rPr>
+      </w:pPr>
+    </w:p>
+    <w:p>
+      <w:pPr>
+        <w:rPr>
+          <w:rFonts w:asciiTheme="majorHAnsi" w:hAnsiTheme="majorHAnsi" w:cstheme="majorHAnsi"/>
+          <w:b/>
+          <w:bCs/>
+          <w:color w:val="0000FF"/>
+          <w:sz w:val="32"/>
+          <w:szCs w:val="32"/>
+        </w:rPr>
+      </w:pPr>
+      <w:bookmarkStart w:id="1" w:name="_Hlk112627891"/>
+      <w:r>
+        <w:rPr>
+          <w:rFonts w:asciiTheme="majorHAnsi" w:hAnsiTheme="majorHAnsi" w:cstheme="majorHAnsi"/>
+          <w:b/>
+          <w:bCs/>
+          <w:color w:val="0000FF"/>
+          <w:sz w:val="32"/>
+          <w:szCs w:val="32"/>
+        </w:rPr>
+        <w:t>Submission Requirements</w:t>
+      </w:r>
+    </w:p>
+    <w:p>
+      <w:pPr>
+        <w:rPr>
+          <w:rFonts w:cstheme="minorHAnsi"/>
+          <w:sz w:val="24"/>
+          <w:szCs w:val="24"/>
+        </w:rPr>
+      </w:pPr>
+      <w:r>
+        <w:rPr>
+          <w:rFonts w:cstheme="minorHAnsi"/>
+          <w:sz w:val="24"/>
+          <w:szCs w:val="24"/>
+        </w:rPr>
+        <w:t>To receive credit, you must submit the following items within a ZIP file:</w:t>
       </w:r>
     </w:p>
     <w:p>
@@ -3032,7 +3118,7 @@
         <w:pStyle w:val="ListParagraph"/>
         <w:numPr>
           <w:ilvl w:val="0"/>
-          <w:numId w:val="6"/>
+          <w:numId w:val="9"/>
         </w:numPr>
         <w:rPr>
           <w:rFonts w:cstheme="minorHAnsi"/>
@@ -3046,7 +3132,7 @@
           <w:sz w:val="24"/>
           <w:szCs w:val="24"/>
         </w:rPr>
-        <w:t>Functional and non-functional requirements of the system</w:t>
+        <w:t>All .cs files that define the classes of your custom tasks.</w:t>
       </w:r>
     </w:p>
     <w:p>
@@ -3054,7 +3140,7 @@
         <w:pStyle w:val="ListParagraph"/>
         <w:numPr>
           <w:ilvl w:val="0"/>
-          <w:numId w:val="6"/>
+          <w:numId w:val="9"/>
         </w:numPr>
         <w:rPr>
           <w:rFonts w:cstheme="minorHAnsi"/>
@@ -3068,79 +3154,15 @@
           <w:sz w:val="24"/>
           <w:szCs w:val="24"/>
         </w:rPr>
-        <w:t>A graph showing</w:t>
-      </w:r>
-      <w:r>
-        <w:rPr>
-          <w:rFonts w:cstheme="minorHAnsi"/>
-          <w:sz w:val="24"/>
-          <w:szCs w:val="24"/>
-        </w:rPr>
-        <w:t xml:space="preserve"> </w:t>
-      </w:r>
-      <w:r>
-        <w:rPr>
-          <w:rFonts w:cstheme="minorHAnsi"/>
-          <w:sz w:val="24"/>
-          <w:szCs w:val="24"/>
-        </w:rPr>
-        <w:t>the task schedule</w:t>
-      </w:r>
-      <w:r>
-        <w:rPr>
-          <w:rFonts w:cstheme="minorHAnsi"/>
-          <w:sz w:val="24"/>
-          <w:szCs w:val="24"/>
-        </w:rPr>
-        <w:t xml:space="preserve"> f</w:t>
-      </w:r>
-      <w:r>
-        <w:rPr>
-          <w:rFonts w:cstheme="minorHAnsi"/>
-          <w:sz w:val="24"/>
-          <w:szCs w:val="24"/>
-        </w:rPr>
-        <w:t>or</w:t>
-      </w:r>
-      <w:r>
-        <w:rPr>
-          <w:rFonts w:cstheme="minorHAnsi"/>
-          <w:sz w:val="24"/>
-          <w:szCs w:val="24"/>
-        </w:rPr>
-        <w:t xml:space="preserve"> </w:t>
-      </w:r>
-      <w:r>
-        <w:rPr>
-          <w:rFonts w:cstheme="minorHAnsi"/>
-          <w:sz w:val="24"/>
-          <w:szCs w:val="24"/>
-        </w:rPr>
-        <w:t>at least</w:t>
-      </w:r>
-      <w:r>
-        <w:rPr>
-          <w:rFonts w:cstheme="minorHAnsi"/>
-          <w:sz w:val="24"/>
-          <w:szCs w:val="24"/>
-        </w:rPr>
-        <w:t xml:space="preserve"> two cycles</w:t>
-      </w:r>
-      <w:r>
-        <w:rPr>
-          <w:rFonts w:cstheme="minorHAnsi"/>
-          <w:sz w:val="24"/>
-          <w:szCs w:val="24"/>
-        </w:rPr>
-        <w:t xml:space="preserve"> of the simulation.</w:t>
+        <w:t>The updated TaskList.cs file that adds your custom classes to the Task List.</w:t>
       </w:r>
     </w:p>
     <w:p>
       <w:pPr>
         <w:pStyle w:val="ListParagraph"/>
         <w:numPr>
-          <w:ilvl w:val="1"/>
-          <w:numId w:val="6"/>
+          <w:ilvl w:val="0"/>
+          <w:numId w:val="9"/>
         </w:numPr>
         <w:rPr>
           <w:rFonts w:cstheme="minorHAnsi"/>
@@ -3154,15 +3176,23 @@
           <w:sz w:val="24"/>
           <w:szCs w:val="24"/>
         </w:rPr>
-        <w:t>This can be generated by examining the debug options located in RTOS panel on the Ego vehicle object in the Unity scene.</w:t>
+        <w:t>Your documentation</w:t>
+      </w:r>
+      <w:r>
+        <w:rPr>
+          <w:rFonts w:cstheme="minorHAnsi"/>
+          <w:sz w:val="24"/>
+          <w:szCs w:val="24"/>
+        </w:rPr>
+        <w:t>.</w:t>
       </w:r>
     </w:p>
     <w:p>
       <w:pPr>
         <w:pStyle w:val="ListParagraph"/>
         <w:numPr>
-          <w:ilvl w:val="1"/>
-          <w:numId w:val="6"/>
+          <w:ilvl w:val="0"/>
+          <w:numId w:val="9"/>
         </w:numPr>
         <w:rPr>
           <w:rFonts w:cstheme="minorHAnsi"/>
@@ -3176,17 +3206,26 @@
           <w:sz w:val="24"/>
           <w:szCs w:val="24"/>
         </w:rPr>
-        <w:t>Describe the graph. Point out which tasks are being executed, and explain at what point in the simulation the task is occurring at.</w:t>
-      </w:r>
-    </w:p>
-    <w:p>
-      <w:pPr>
-        <w:rPr>
-          <w:rFonts w:cstheme="minorHAnsi"/>
-          <w:sz w:val="24"/>
-          <w:szCs w:val="24"/>
-        </w:rPr>
-      </w:pPr>
+        <w:t>A text file that contains the NET IDs of all group members.</w:t>
+      </w:r>
+    </w:p>
+    <w:p>
+      <w:pPr>
+        <w:rPr>
+          <w:rFonts w:cstheme="minorHAnsi"/>
+          <w:sz w:val="24"/>
+          <w:szCs w:val="24"/>
+        </w:rPr>
+      </w:pPr>
+      <w:r>
+        <w:rPr>
+          <w:rFonts w:cstheme="minorHAnsi"/>
+          <w:sz w:val="24"/>
+          <w:szCs w:val="24"/>
+        </w:rPr>
+        <w:t>To be safe, all group members should submit the same ZIP file. If you have an issue with a group member who does not contribute, contact the TA beforehand.</w:t>
+      </w:r>
+      <w:bookmarkEnd w:id="1"/>
     </w:p>
     <w:sectPr>
       <w:pgSz w:w="12240" w:h="15840"/>
@@ -3427,6 +3466,232 @@
     </w:lvl>
   </w:abstractNum>
   <w:abstractNum w:abstractNumId="2" w15:restartNumberingAfterBreak="0">
+    <w:nsid w:val="13821F4C"/>
+    <w:multiLevelType w:val="hybridMultilevel"/>
+    <w:tmpl w:val="C108C1F2"/>
+    <w:lvl w:ilvl="0" w:tplc="04090001">
+      <w:start w:val="1"/>
+      <w:numFmt w:val="bullet"/>
+      <w:lvlText w:val=""/>
+      <w:lvlJc w:val="left"/>
+      <w:pPr>
+        <w:ind w:left="720" w:hanging="360"/>
+      </w:pPr>
+      <w:rPr>
+        <w:rFonts w:ascii="Symbol" w:hAnsi="Symbol" w:hint="default"/>
+      </w:rPr>
+    </w:lvl>
+    <w:lvl w:ilvl="1" w:tplc="04090003" w:tentative="1">
+      <w:start w:val="1"/>
+      <w:numFmt w:val="bullet"/>
+      <w:lvlText w:val="o"/>
+      <w:lvlJc w:val="left"/>
+      <w:pPr>
+        <w:ind w:left="1440" w:hanging="360"/>
+      </w:pPr>
+      <w:rPr>
+        <w:rFonts w:ascii="Courier New" w:hAnsi="Courier New" w:cs="Courier New" w:hint="default"/>
+      </w:rPr>
+    </w:lvl>
+    <w:lvl w:ilvl="2" w:tplc="04090005" w:tentative="1">
+      <w:start w:val="1"/>
+      <w:numFmt w:val="bullet"/>
+      <w:lvlText w:val=""/>
+      <w:lvlJc w:val="left"/>
+      <w:pPr>
+        <w:ind w:left="2160" w:hanging="360"/>
+      </w:pPr>
+      <w:rPr>
+        <w:rFonts w:ascii="Wingdings" w:hAnsi="Wingdings" w:hint="default"/>
+      </w:rPr>
+    </w:lvl>
+    <w:lvl w:ilvl="3" w:tplc="04090001" w:tentative="1">
+      <w:start w:val="1"/>
+      <w:numFmt w:val="bullet"/>
+      <w:lvlText w:val=""/>
+      <w:lvlJc w:val="left"/>
+      <w:pPr>
+        <w:ind w:left="2880" w:hanging="360"/>
+      </w:pPr>
+      <w:rPr>
+        <w:rFonts w:ascii="Symbol" w:hAnsi="Symbol" w:hint="default"/>
+      </w:rPr>
+    </w:lvl>
+    <w:lvl w:ilvl="4" w:tplc="04090003" w:tentative="1">
+      <w:start w:val="1"/>
+      <w:numFmt w:val="bullet"/>
+      <w:lvlText w:val="o"/>
+      <w:lvlJc w:val="left"/>
+      <w:pPr>
+        <w:ind w:left="3600" w:hanging="360"/>
+      </w:pPr>
+      <w:rPr>
+        <w:rFonts w:ascii="Courier New" w:hAnsi="Courier New" w:cs="Courier New" w:hint="default"/>
+      </w:rPr>
+    </w:lvl>
+    <w:lvl w:ilvl="5" w:tplc="04090005" w:tentative="1">
+      <w:start w:val="1"/>
+      <w:numFmt w:val="bullet"/>
+      <w:lvlText w:val=""/>
+      <w:lvlJc w:val="left"/>
+      <w:pPr>
+        <w:ind w:left="4320" w:hanging="360"/>
+      </w:pPr>
+      <w:rPr>
+        <w:rFonts w:ascii="Wingdings" w:hAnsi="Wingdings" w:hint="default"/>
+      </w:rPr>
+    </w:lvl>
+    <w:lvl w:ilvl="6" w:tplc="04090001" w:tentative="1">
+      <w:start w:val="1"/>
+      <w:numFmt w:val="bullet"/>
+      <w:lvlText w:val=""/>
+      <w:lvlJc w:val="left"/>
+      <w:pPr>
+        <w:ind w:left="5040" w:hanging="360"/>
+      </w:pPr>
+      <w:rPr>
+        <w:rFonts w:ascii="Symbol" w:hAnsi="Symbol" w:hint="default"/>
+      </w:rPr>
+    </w:lvl>
+    <w:lvl w:ilvl="7" w:tplc="04090003" w:tentative="1">
+      <w:start w:val="1"/>
+      <w:numFmt w:val="bullet"/>
+      <w:lvlText w:val="o"/>
+      <w:lvlJc w:val="left"/>
+      <w:pPr>
+        <w:ind w:left="5760" w:hanging="360"/>
+      </w:pPr>
+      <w:rPr>
+        <w:rFonts w:ascii="Courier New" w:hAnsi="Courier New" w:cs="Courier New" w:hint="default"/>
+      </w:rPr>
+    </w:lvl>
+    <w:lvl w:ilvl="8" w:tplc="04090005" w:tentative="1">
+      <w:start w:val="1"/>
+      <w:numFmt w:val="bullet"/>
+      <w:lvlText w:val=""/>
+      <w:lvlJc w:val="left"/>
+      <w:pPr>
+        <w:ind w:left="6480" w:hanging="360"/>
+      </w:pPr>
+      <w:rPr>
+        <w:rFonts w:ascii="Wingdings" w:hAnsi="Wingdings" w:hint="default"/>
+      </w:rPr>
+    </w:lvl>
+  </w:abstractNum>
+  <w:abstractNum w:abstractNumId="3" w15:restartNumberingAfterBreak="0">
+    <w:nsid w:val="19660C8A"/>
+    <w:multiLevelType w:val="hybridMultilevel"/>
+    <w:tmpl w:val="89201364"/>
+    <w:lvl w:ilvl="0" w:tplc="04090001">
+      <w:start w:val="1"/>
+      <w:numFmt w:val="bullet"/>
+      <w:lvlText w:val=""/>
+      <w:lvlJc w:val="left"/>
+      <w:pPr>
+        <w:ind w:left="720" w:hanging="360"/>
+      </w:pPr>
+      <w:rPr>
+        <w:rFonts w:ascii="Symbol" w:hAnsi="Symbol" w:hint="default"/>
+      </w:rPr>
+    </w:lvl>
+    <w:lvl w:ilvl="1" w:tplc="04090003" w:tentative="1">
+      <w:start w:val="1"/>
+      <w:numFmt w:val="bullet"/>
+      <w:lvlText w:val="o"/>
+      <w:lvlJc w:val="left"/>
+      <w:pPr>
+        <w:ind w:left="1440" w:hanging="360"/>
+      </w:pPr>
+      <w:rPr>
+        <w:rFonts w:ascii="Courier New" w:hAnsi="Courier New" w:cs="Courier New" w:hint="default"/>
+      </w:rPr>
+    </w:lvl>
+    <w:lvl w:ilvl="2" w:tplc="04090005" w:tentative="1">
+      <w:start w:val="1"/>
+      <w:numFmt w:val="bullet"/>
+      <w:lvlText w:val=""/>
+      <w:lvlJc w:val="left"/>
+      <w:pPr>
+        <w:ind w:left="2160" w:hanging="360"/>
+      </w:pPr>
+      <w:rPr>
+        <w:rFonts w:ascii="Wingdings" w:hAnsi="Wingdings" w:hint="default"/>
+      </w:rPr>
+    </w:lvl>
+    <w:lvl w:ilvl="3" w:tplc="04090001" w:tentative="1">
+      <w:start w:val="1"/>
+      <w:numFmt w:val="bullet"/>
+      <w:lvlText w:val=""/>
+      <w:lvlJc w:val="left"/>
+      <w:pPr>
+        <w:ind w:left="2880" w:hanging="360"/>
+      </w:pPr>
+      <w:rPr>
+        <w:rFonts w:ascii="Symbol" w:hAnsi="Symbol" w:hint="default"/>
+      </w:rPr>
+    </w:lvl>
+    <w:lvl w:ilvl="4" w:tplc="04090003" w:tentative="1">
+      <w:start w:val="1"/>
+      <w:numFmt w:val="bullet"/>
+      <w:lvlText w:val="o"/>
+      <w:lvlJc w:val="left"/>
+      <w:pPr>
+        <w:ind w:left="3600" w:hanging="360"/>
+      </w:pPr>
+      <w:rPr>
+        <w:rFonts w:ascii="Courier New" w:hAnsi="Courier New" w:cs="Courier New" w:hint="default"/>
+      </w:rPr>
+    </w:lvl>
+    <w:lvl w:ilvl="5" w:tplc="04090005" w:tentative="1">
+      <w:start w:val="1"/>
+      <w:numFmt w:val="bullet"/>
+      <w:lvlText w:val=""/>
+      <w:lvlJc w:val="left"/>
+      <w:pPr>
+        <w:ind w:left="4320" w:hanging="360"/>
+      </w:pPr>
+      <w:rPr>
+        <w:rFonts w:ascii="Wingdings" w:hAnsi="Wingdings" w:hint="default"/>
+      </w:rPr>
+    </w:lvl>
+    <w:lvl w:ilvl="6" w:tplc="04090001" w:tentative="1">
+      <w:start w:val="1"/>
+      <w:numFmt w:val="bullet"/>
+      <w:lvlText w:val=""/>
+      <w:lvlJc w:val="left"/>
+      <w:pPr>
+        <w:ind w:left="5040" w:hanging="360"/>
+      </w:pPr>
+      <w:rPr>
+        <w:rFonts w:ascii="Symbol" w:hAnsi="Symbol" w:hint="default"/>
+      </w:rPr>
+    </w:lvl>
+    <w:lvl w:ilvl="7" w:tplc="04090003" w:tentative="1">
+      <w:start w:val="1"/>
+      <w:numFmt w:val="bullet"/>
+      <w:lvlText w:val="o"/>
+      <w:lvlJc w:val="left"/>
+      <w:pPr>
+        <w:ind w:left="5760" w:hanging="360"/>
+      </w:pPr>
+      <w:rPr>
+        <w:rFonts w:ascii="Courier New" w:hAnsi="Courier New" w:cs="Courier New" w:hint="default"/>
+      </w:rPr>
+    </w:lvl>
+    <w:lvl w:ilvl="8" w:tplc="04090005" w:tentative="1">
+      <w:start w:val="1"/>
+      <w:numFmt w:val="bullet"/>
+      <w:lvlText w:val=""/>
+      <w:lvlJc w:val="left"/>
+      <w:pPr>
+        <w:ind w:left="6480" w:hanging="360"/>
+      </w:pPr>
+      <w:rPr>
+        <w:rFonts w:ascii="Wingdings" w:hAnsi="Wingdings" w:hint="default"/>
+      </w:rPr>
+    </w:lvl>
+  </w:abstractNum>
+  <w:abstractNum w:abstractNumId="4" w15:restartNumberingAfterBreak="0">
     <w:nsid w:val="22C111AB"/>
     <w:multiLevelType w:val="hybridMultilevel"/>
     <w:tmpl w:val="01FEEB42"/>
@@ -3539,7 +3804,7 @@
       </w:rPr>
     </w:lvl>
   </w:abstractNum>
-  <w:abstractNum w:abstractNumId="3" w15:restartNumberingAfterBreak="0">
+  <w:abstractNum w:abstractNumId="5" w15:restartNumberingAfterBreak="0">
     <w:nsid w:val="500518CD"/>
     <w:multiLevelType w:val="hybridMultilevel"/>
     <w:tmpl w:val="65107392"/>
@@ -3625,7 +3890,7 @@
       </w:pPr>
     </w:lvl>
   </w:abstractNum>
-  <w:abstractNum w:abstractNumId="4" w15:restartNumberingAfterBreak="0">
+  <w:abstractNum w:abstractNumId="6" w15:restartNumberingAfterBreak="0">
     <w:nsid w:val="54E64486"/>
     <w:multiLevelType w:val="hybridMultilevel"/>
     <w:tmpl w:val="C2B07B8C"/>
@@ -3738,7 +4003,7 @@
       </w:rPr>
     </w:lvl>
   </w:abstractNum>
-  <w:abstractNum w:abstractNumId="5" w15:restartNumberingAfterBreak="0">
+  <w:abstractNum w:abstractNumId="7" w15:restartNumberingAfterBreak="0">
     <w:nsid w:val="5AF646C5"/>
     <w:multiLevelType w:val="hybridMultilevel"/>
     <w:tmpl w:val="84D43C7A"/>
@@ -3851,7 +4116,7 @@
       </w:rPr>
     </w:lvl>
   </w:abstractNum>
-  <w:abstractNum w:abstractNumId="6" w15:restartNumberingAfterBreak="0">
+  <w:abstractNum w:abstractNumId="8" w15:restartNumberingAfterBreak="0">
     <w:nsid w:val="60DF074E"/>
     <w:multiLevelType w:val="hybridMultilevel"/>
     <w:tmpl w:val="D9A64BEE"/>
@@ -3965,24 +4230,30 @@
     </w:lvl>
   </w:abstractNum>
   <w:num w:numId="1" w16cid:durableId="1750955071">
-    <w:abstractNumId w:val="5"/>
+    <w:abstractNumId w:val="7"/>
   </w:num>
   <w:num w:numId="2" w16cid:durableId="2103451456">
     <w:abstractNumId w:val="0"/>
   </w:num>
   <w:num w:numId="3" w16cid:durableId="1998217327">
-    <w:abstractNumId w:val="3"/>
+    <w:abstractNumId w:val="5"/>
   </w:num>
   <w:num w:numId="4" w16cid:durableId="744688632">
-    <w:abstractNumId w:val="4"/>
+    <w:abstractNumId w:val="6"/>
   </w:num>
   <w:num w:numId="5" w16cid:durableId="1115903642">
     <w:abstractNumId w:val="1"/>
   </w:num>
   <w:num w:numId="6" w16cid:durableId="1787579869">
-    <w:abstractNumId w:val="6"/>
+    <w:abstractNumId w:val="8"/>
   </w:num>
   <w:num w:numId="7" w16cid:durableId="449325896">
+    <w:abstractNumId w:val="4"/>
+  </w:num>
+  <w:num w:numId="8" w16cid:durableId="532960355">
+    <w:abstractNumId w:val="3"/>
+  </w:num>
+  <w:num w:numId="9" w16cid:durableId="868448217">
     <w:abstractNumId w:val="2"/>
   </w:num>
 </w:numbering>

</xml_diff>

<commit_message>
[AVL-62] Added additional camera documentation
</commit_message>
<xml_diff>
--- a/UTD-RTOS/src/Assignment-1.docx
+++ b/UTD-RTOS/src/Assignment-1.docx
@@ -537,21 +537,97 @@
           <w:szCs w:val="24"/>
         </w:rPr>
       </w:pPr>
-      <w:r>
-        <w:rPr>
-          <w:rFonts w:cstheme="minorHAnsi"/>
-          <w:sz w:val="24"/>
-          <w:szCs w:val="24"/>
-        </w:rPr>
-        <w:t>DeviceRegsitry.pixels : Readings from a</w:t>
-      </w:r>
-      <w:r>
-        <w:rPr>
-          <w:rFonts w:cstheme="minorHAnsi"/>
-          <w:sz w:val="24"/>
-          <w:szCs w:val="24"/>
-        </w:rPr>
-        <w:t xml:space="preserve"> 5 pixel by 5 pixel</w:t>
+      <w:proofErr w:type="spellStart"/>
+      <w:proofErr w:type="gramStart"/>
+      <w:r>
+        <w:rPr>
+          <w:rFonts w:cstheme="minorHAnsi"/>
+          <w:sz w:val="24"/>
+          <w:szCs w:val="24"/>
+        </w:rPr>
+        <w:t>DeviceRegsitry.pixels</w:t>
+      </w:r>
+      <w:proofErr w:type="spellEnd"/>
+      <w:r>
+        <w:rPr>
+          <w:rFonts w:cstheme="minorHAnsi"/>
+          <w:sz w:val="24"/>
+          <w:szCs w:val="24"/>
+        </w:rPr>
+        <w:t xml:space="preserve"> :</w:t>
+      </w:r>
+      <w:proofErr w:type="gramEnd"/>
+      <w:r>
+        <w:rPr>
+          <w:rFonts w:cstheme="minorHAnsi"/>
+          <w:sz w:val="24"/>
+          <w:szCs w:val="24"/>
+        </w:rPr>
+        <w:t xml:space="preserve"> Readings from a</w:t>
+      </w:r>
+      <w:r>
+        <w:rPr>
+          <w:rFonts w:cstheme="minorHAnsi"/>
+          <w:sz w:val="24"/>
+          <w:szCs w:val="24"/>
+        </w:rPr>
+        <w:t xml:space="preserve"> </w:t>
+      </w:r>
+      <w:r>
+        <w:rPr>
+          <w:rFonts w:cstheme="minorHAnsi"/>
+          <w:sz w:val="24"/>
+          <w:szCs w:val="24"/>
+        </w:rPr>
+        <w:t>7</w:t>
+      </w:r>
+      <w:r>
+        <w:rPr>
+          <w:rFonts w:cstheme="minorHAnsi"/>
+          <w:sz w:val="24"/>
+          <w:szCs w:val="24"/>
+        </w:rPr>
+        <w:t xml:space="preserve"> pixel</w:t>
+      </w:r>
+      <w:r>
+        <w:rPr>
+          <w:rFonts w:cstheme="minorHAnsi"/>
+          <w:sz w:val="24"/>
+          <w:szCs w:val="24"/>
+        </w:rPr>
+        <w:t xml:space="preserve"> tall</w:t>
+      </w:r>
+      <w:r>
+        <w:rPr>
+          <w:rFonts w:cstheme="minorHAnsi"/>
+          <w:sz w:val="24"/>
+          <w:szCs w:val="24"/>
+        </w:rPr>
+        <w:t xml:space="preserve"> by </w:t>
+      </w:r>
+      <w:r>
+        <w:rPr>
+          <w:rFonts w:cstheme="minorHAnsi"/>
+          <w:sz w:val="24"/>
+          <w:szCs w:val="24"/>
+        </w:rPr>
+        <w:t>1</w:t>
+      </w:r>
+      <w:r>
+        <w:rPr>
+          <w:rFonts w:cstheme="minorHAnsi"/>
+          <w:sz w:val="24"/>
+          <w:szCs w:val="24"/>
+        </w:rPr>
+        <w:t>5 pixel</w:t>
+      </w:r>
+      <w:r>
+        <w:rPr>
+          <w:rFonts w:cstheme="minorHAnsi"/>
+          <w:sz w:val="24"/>
+          <w:szCs w:val="24"/>
+        </w:rPr>
+        <w:t xml:space="preserve"> wide</w:t>
       </w:r>
       <w:r>
         <w:rPr>
@@ -592,13 +668,33 @@
         </w:rPr>
       </w:pPr>
       <w:bookmarkStart w:id="0" w:name="_Hlk112609788"/>
-      <w:r>
-        <w:rPr>
-          <w:rFonts w:cstheme="minorHAnsi"/>
-          <w:sz w:val="24"/>
-          <w:szCs w:val="24"/>
-        </w:rPr>
-        <w:t>DeviceRegistry.compass : Readings from a</w:t>
+      <w:proofErr w:type="spellStart"/>
+      <w:proofErr w:type="gramStart"/>
+      <w:r>
+        <w:rPr>
+          <w:rFonts w:cstheme="minorHAnsi"/>
+          <w:sz w:val="24"/>
+          <w:szCs w:val="24"/>
+        </w:rPr>
+        <w:t>DeviceRegistry.compass</w:t>
+      </w:r>
+      <w:proofErr w:type="spellEnd"/>
+      <w:r>
+        <w:rPr>
+          <w:rFonts w:cstheme="minorHAnsi"/>
+          <w:sz w:val="24"/>
+          <w:szCs w:val="24"/>
+        </w:rPr>
+        <w:t xml:space="preserve"> :</w:t>
+      </w:r>
+      <w:proofErr w:type="gramEnd"/>
+      <w:r>
+        <w:rPr>
+          <w:rFonts w:cstheme="minorHAnsi"/>
+          <w:sz w:val="24"/>
+          <w:szCs w:val="24"/>
+        </w:rPr>
+        <w:t xml:space="preserve"> Readings from a</w:t>
       </w:r>
       <w:r>
         <w:rPr>
@@ -638,6 +734,8 @@
           <w:szCs w:val="24"/>
         </w:rPr>
       </w:pPr>
+      <w:proofErr w:type="spellStart"/>
+      <w:proofErr w:type="gramStart"/>
       <w:r>
         <w:rPr>
           <w:rFonts w:cstheme="minorHAnsi"/>
@@ -654,13 +752,23 @@
         </w:rPr>
         <w:t>speedometer</w:t>
       </w:r>
-      <w:r>
-        <w:rPr>
-          <w:rFonts w:cstheme="minorHAnsi"/>
-          <w:sz w:val="24"/>
-          <w:szCs w:val="24"/>
-        </w:rPr>
-        <w:t xml:space="preserve"> : Readings from a speedometer that tells you how fast the vehicle is moving in m/s.</w:t>
+      <w:proofErr w:type="spellEnd"/>
+      <w:r>
+        <w:rPr>
+          <w:rFonts w:cstheme="minorHAnsi"/>
+          <w:sz w:val="24"/>
+          <w:szCs w:val="24"/>
+        </w:rPr>
+        <w:t xml:space="preserve"> :</w:t>
+      </w:r>
+      <w:proofErr w:type="gramEnd"/>
+      <w:r>
+        <w:rPr>
+          <w:rFonts w:cstheme="minorHAnsi"/>
+          <w:sz w:val="24"/>
+          <w:szCs w:val="24"/>
+        </w:rPr>
+        <w:t xml:space="preserve"> Readings from a speedometer that tells you how fast the vehicle is moving in m/s.</w:t>
       </w:r>
     </w:p>
     <w:bookmarkEnd w:id="0"/>
@@ -677,6 +785,8 @@
           <w:szCs w:val="24"/>
         </w:rPr>
       </w:pPr>
+      <w:proofErr w:type="spellStart"/>
+      <w:proofErr w:type="gramStart"/>
       <w:r>
         <w:rPr>
           <w:rFonts w:cstheme="minorHAnsi"/>
@@ -693,13 +803,23 @@
         </w:rPr>
         <w:t>microphone</w:t>
       </w:r>
-      <w:r>
-        <w:rPr>
-          <w:rFonts w:cstheme="minorHAnsi"/>
-          <w:sz w:val="24"/>
-          <w:szCs w:val="24"/>
-        </w:rPr>
-        <w:t xml:space="preserve"> : Readings from a microphone that tells you the frequency of nearby sounds.</w:t>
+      <w:proofErr w:type="spellEnd"/>
+      <w:r>
+        <w:rPr>
+          <w:rFonts w:cstheme="minorHAnsi"/>
+          <w:sz w:val="24"/>
+          <w:szCs w:val="24"/>
+        </w:rPr>
+        <w:t xml:space="preserve"> :</w:t>
+      </w:r>
+      <w:proofErr w:type="gramEnd"/>
+      <w:r>
+        <w:rPr>
+          <w:rFonts w:cstheme="minorHAnsi"/>
+          <w:sz w:val="24"/>
+          <w:szCs w:val="24"/>
+        </w:rPr>
+        <w:t xml:space="preserve"> Readings from a microphone that tells you the frequency of nearby sounds.</w:t>
       </w:r>
     </w:p>
     <w:p>
@@ -724,7 +844,25 @@
           <w:sz w:val="24"/>
           <w:szCs w:val="24"/>
         </w:rPr>
-        <w:t xml:space="preserve"> Sensors that are not listed here will not update at the beginning of each frame, and will only contain the value 0.</w:t>
+        <w:t xml:space="preserve"> Sensors that are not listed here will not update at the beginning of each </w:t>
+      </w:r>
+      <w:proofErr w:type="gramStart"/>
+      <w:r>
+        <w:rPr>
+          <w:rFonts w:cstheme="minorHAnsi"/>
+          <w:sz w:val="24"/>
+          <w:szCs w:val="24"/>
+        </w:rPr>
+        <w:t>frame, and</w:t>
+      </w:r>
+      <w:proofErr w:type="gramEnd"/>
+      <w:r>
+        <w:rPr>
+          <w:rFonts w:cstheme="minorHAnsi"/>
+          <w:sz w:val="24"/>
+          <w:szCs w:val="24"/>
+        </w:rPr>
+        <w:t xml:space="preserve"> will only contain the value 0.</w:t>
       </w:r>
     </w:p>
     <w:p>
@@ -769,13 +907,33 @@
           <w:szCs w:val="24"/>
         </w:rPr>
       </w:pPr>
-      <w:r>
-        <w:rPr>
-          <w:rFonts w:cstheme="minorHAnsi"/>
-          <w:sz w:val="24"/>
-          <w:szCs w:val="24"/>
-        </w:rPr>
-        <w:t>DeviceRegistry.speedControl : The control bus for the a</w:t>
+      <w:proofErr w:type="spellStart"/>
+      <w:proofErr w:type="gramStart"/>
+      <w:r>
+        <w:rPr>
+          <w:rFonts w:cstheme="minorHAnsi"/>
+          <w:sz w:val="24"/>
+          <w:szCs w:val="24"/>
+        </w:rPr>
+        <w:t>DeviceRegistry.speedControl</w:t>
+      </w:r>
+      <w:proofErr w:type="spellEnd"/>
+      <w:r>
+        <w:rPr>
+          <w:rFonts w:cstheme="minorHAnsi"/>
+          <w:sz w:val="24"/>
+          <w:szCs w:val="24"/>
+        </w:rPr>
+        <w:t xml:space="preserve"> :</w:t>
+      </w:r>
+      <w:proofErr w:type="gramEnd"/>
+      <w:r>
+        <w:rPr>
+          <w:rFonts w:cstheme="minorHAnsi"/>
+          <w:sz w:val="24"/>
+          <w:szCs w:val="24"/>
+        </w:rPr>
+        <w:t xml:space="preserve"> The control bus for the a</w:t>
       </w:r>
       <w:r>
         <w:rPr>
@@ -823,6 +981,8 @@
           <w:szCs w:val="24"/>
         </w:rPr>
       </w:pPr>
+      <w:proofErr w:type="spellStart"/>
+      <w:proofErr w:type="gramStart"/>
       <w:r>
         <w:rPr>
           <w:rFonts w:cstheme="minorHAnsi"/>
@@ -845,7 +1005,25 @@
           <w:sz w:val="24"/>
           <w:szCs w:val="24"/>
         </w:rPr>
-        <w:t>iceRegistry.brakeControl : The control bus for the b</w:t>
+        <w:t>iceRegistry.brakeControl</w:t>
+      </w:r>
+      <w:proofErr w:type="spellEnd"/>
+      <w:r>
+        <w:rPr>
+          <w:rFonts w:cstheme="minorHAnsi"/>
+          <w:sz w:val="24"/>
+          <w:szCs w:val="24"/>
+        </w:rPr>
+        <w:t xml:space="preserve"> :</w:t>
+      </w:r>
+      <w:proofErr w:type="gramEnd"/>
+      <w:r>
+        <w:rPr>
+          <w:rFonts w:cstheme="minorHAnsi"/>
+          <w:sz w:val="24"/>
+          <w:szCs w:val="24"/>
+        </w:rPr>
+        <w:t xml:space="preserve"> The control bus for the b</w:t>
       </w:r>
       <w:r>
         <w:rPr>
@@ -877,13 +1055,33 @@
           <w:szCs w:val="24"/>
         </w:rPr>
       </w:pPr>
-      <w:r>
-        <w:rPr>
-          <w:rFonts w:cstheme="minorHAnsi"/>
-          <w:sz w:val="24"/>
-          <w:szCs w:val="24"/>
-        </w:rPr>
-        <w:t>DeviceRegistry.steeringControl : The control bus for the s</w:t>
+      <w:proofErr w:type="spellStart"/>
+      <w:proofErr w:type="gramStart"/>
+      <w:r>
+        <w:rPr>
+          <w:rFonts w:cstheme="minorHAnsi"/>
+          <w:sz w:val="24"/>
+          <w:szCs w:val="24"/>
+        </w:rPr>
+        <w:t>DeviceRegistry.steeringControl</w:t>
+      </w:r>
+      <w:proofErr w:type="spellEnd"/>
+      <w:r>
+        <w:rPr>
+          <w:rFonts w:cstheme="minorHAnsi"/>
+          <w:sz w:val="24"/>
+          <w:szCs w:val="24"/>
+        </w:rPr>
+        <w:t xml:space="preserve"> :</w:t>
+      </w:r>
+      <w:proofErr w:type="gramEnd"/>
+      <w:r>
+        <w:rPr>
+          <w:rFonts w:cstheme="minorHAnsi"/>
+          <w:sz w:val="24"/>
+          <w:szCs w:val="24"/>
+        </w:rPr>
+        <w:t xml:space="preserve"> The control bus for the s</w:t>
       </w:r>
       <w:r>
         <w:rPr>
@@ -931,13 +1129,33 @@
           <w:szCs w:val="24"/>
         </w:rPr>
       </w:pPr>
-      <w:r>
-        <w:rPr>
-          <w:rFonts w:cstheme="minorHAnsi"/>
-          <w:sz w:val="24"/>
-          <w:szCs w:val="24"/>
-        </w:rPr>
-        <w:t>DeviceRegistry.transmitterControl : The control bus for the s</w:t>
+      <w:proofErr w:type="spellStart"/>
+      <w:proofErr w:type="gramStart"/>
+      <w:r>
+        <w:rPr>
+          <w:rFonts w:cstheme="minorHAnsi"/>
+          <w:sz w:val="24"/>
+          <w:szCs w:val="24"/>
+        </w:rPr>
+        <w:t>DeviceRegistry.transmitterControl</w:t>
+      </w:r>
+      <w:proofErr w:type="spellEnd"/>
+      <w:r>
+        <w:rPr>
+          <w:rFonts w:cstheme="minorHAnsi"/>
+          <w:sz w:val="24"/>
+          <w:szCs w:val="24"/>
+        </w:rPr>
+        <w:t xml:space="preserve"> :</w:t>
+      </w:r>
+      <w:proofErr w:type="gramEnd"/>
+      <w:r>
+        <w:rPr>
+          <w:rFonts w:cstheme="minorHAnsi"/>
+          <w:sz w:val="24"/>
+          <w:szCs w:val="24"/>
+        </w:rPr>
+        <w:t xml:space="preserve"> The control bus for the s</w:t>
       </w:r>
       <w:r>
         <w:rPr>
@@ -988,6 +1206,69 @@
         </w:rPr>
         <w:t>For more information about these available actuators, please read the Device Registry documentation.</w:t>
       </w:r>
+    </w:p>
+    <w:p>
+      <w:pPr>
+        <w:rPr>
+          <w:rFonts w:cstheme="minorHAnsi"/>
+          <w:sz w:val="24"/>
+          <w:szCs w:val="24"/>
+        </w:rPr>
+      </w:pPr>
+    </w:p>
+    <w:p>
+      <w:pPr>
+        <w:rPr>
+          <w:rFonts w:cstheme="minorHAnsi"/>
+          <w:sz w:val="24"/>
+          <w:szCs w:val="24"/>
+        </w:rPr>
+      </w:pPr>
+    </w:p>
+    <w:p>
+      <w:pPr>
+        <w:rPr>
+          <w:rFonts w:cstheme="minorHAnsi"/>
+          <w:sz w:val="24"/>
+          <w:szCs w:val="24"/>
+        </w:rPr>
+      </w:pPr>
+    </w:p>
+    <w:p>
+      <w:pPr>
+        <w:rPr>
+          <w:rFonts w:cstheme="minorHAnsi"/>
+          <w:sz w:val="24"/>
+          <w:szCs w:val="24"/>
+        </w:rPr>
+      </w:pPr>
+    </w:p>
+    <w:p>
+      <w:pPr>
+        <w:rPr>
+          <w:rFonts w:cstheme="minorHAnsi"/>
+          <w:sz w:val="24"/>
+          <w:szCs w:val="24"/>
+        </w:rPr>
+      </w:pPr>
+    </w:p>
+    <w:p>
+      <w:pPr>
+        <w:rPr>
+          <w:rFonts w:cstheme="minorHAnsi"/>
+          <w:sz w:val="24"/>
+          <w:szCs w:val="24"/>
+        </w:rPr>
+      </w:pPr>
+    </w:p>
+    <w:p>
+      <w:pPr>
+        <w:rPr>
+          <w:rFonts w:cstheme="minorHAnsi"/>
+          <w:sz w:val="24"/>
+          <w:szCs w:val="24"/>
+        </w:rPr>
+      </w:pPr>
     </w:p>
     <w:p>
       <w:pPr>
@@ -1015,6 +1296,7 @@
           <w:sz w:val="32"/>
           <w:szCs w:val="32"/>
         </w:rPr>
+        <w:lastRenderedPageBreak/>
         <w:t xml:space="preserve">Additional </w:t>
       </w:r>
       <w:r>
@@ -1099,20 +1381,1272 @@
     </w:p>
     <w:p>
       <w:pPr>
-        <w:rPr>
-          <w:rFonts w:cstheme="minorHAnsi"/>
-          <w:sz w:val="24"/>
-          <w:szCs w:val="24"/>
-        </w:rPr>
-      </w:pPr>
-    </w:p>
-    <w:p>
-      <w:pPr>
         <w:pStyle w:val="Heading1"/>
       </w:pPr>
-      <w:r>
+      <w:bookmarkStart w:id="1" w:name="_Hlk114003087"/>
+      <w:r>
+        <w:t>Color Meanings</w:t>
+      </w:r>
+    </w:p>
+    <w:p>
+      <w:r>
+        <w:t xml:space="preserve">Each pixel of the camera contains an RGB color that was detected by a </w:t>
+      </w:r>
+      <w:proofErr w:type="spellStart"/>
+      <w:r>
+        <w:t>raycast</w:t>
+      </w:r>
+      <w:proofErr w:type="spellEnd"/>
+      <w:r>
+        <w:t xml:space="preserve"> sent out by that pixel. The objects in the scene all have specific colors assigned to them, although not all colors are unique.</w:t>
+      </w:r>
+      <w:r>
+        <w:t xml:space="preserve"> </w:t>
+      </w:r>
+    </w:p>
+    <w:p/>
+    <w:p>
+      <w:pPr>
+        <w:pStyle w:val="Heading2"/>
+        <w:ind w:left="2880"/>
+      </w:pPr>
+      <w:r>
+        <w:t xml:space="preserve">    </w:t>
+      </w:r>
+      <w:r>
+        <w:rPr>
+          <w:u w:val="single"/>
+        </w:rPr>
+        <w:t>Color</w:t>
+      </w:r>
+      <w:r>
+        <w:rPr>
+          <w:u w:val="single"/>
+        </w:rPr>
+        <w:t xml:space="preserve"> (RGB)</w:t>
+      </w:r>
+      <w:r>
+        <w:tab/>
+      </w:r>
+      <w:r>
+        <w:rPr>
+          <w:u w:val="single"/>
+        </w:rPr>
+        <w:t>Objects</w:t>
+      </w:r>
+    </w:p>
+    <w:p>
+      <w:pPr>
+        <w:ind w:left="2880"/>
+        <w:rPr>
+          <w:rFonts w:cstheme="minorHAnsi"/>
+          <w:sz w:val="24"/>
+          <w:szCs w:val="24"/>
+        </w:rPr>
+      </w:pPr>
+      <w:r>
+        <w:rPr>
+          <w:rFonts w:cstheme="minorHAnsi"/>
+          <w:noProof/>
+          <w:sz w:val="24"/>
+          <w:szCs w:val="24"/>
+        </w:rPr>
+        <w:drawing>
+          <wp:anchor distT="0" distB="0" distL="114300" distR="114300" simplePos="0" relativeHeight="251662336" behindDoc="0" locked="0" layoutInCell="1" allowOverlap="1" wp14:anchorId="377D0F36" wp14:editId="50EB8573">
+            <wp:simplePos x="0" y="0"/>
+            <wp:positionH relativeFrom="column">
+              <wp:posOffset>1733550</wp:posOffset>
+            </wp:positionH>
+            <wp:positionV relativeFrom="page">
+              <wp:posOffset>3378200</wp:posOffset>
+            </wp:positionV>
+            <wp:extent cx="183515" cy="183515"/>
+            <wp:effectExtent l="0" t="0" r="6985" b="6985"/>
+            <wp:wrapSquare wrapText="bothSides"/>
+            <wp:docPr id="1" name="Picture 1"/>
+            <wp:cNvGraphicFramePr>
+              <a:graphicFrameLocks xmlns:a="http://schemas.openxmlformats.org/drawingml/2006/main" noChangeAspect="1"/>
+            </wp:cNvGraphicFramePr>
+            <a:graphic xmlns:a="http://schemas.openxmlformats.org/drawingml/2006/main">
+              <a:graphicData uri="http://schemas.openxmlformats.org/drawingml/2006/picture">
+                <pic:pic xmlns:pic="http://schemas.openxmlformats.org/drawingml/2006/picture">
+                  <pic:nvPicPr>
+                    <pic:cNvPr id="1" name="Picture 1"/>
+                    <pic:cNvPicPr>
+                      <a:picLocks noChangeAspect="1" noChangeArrowheads="1"/>
+                    </pic:cNvPicPr>
+                  </pic:nvPicPr>
+                  <pic:blipFill>
+                    <a:blip r:embed="rId6" cstate="print">
+                      <a:extLst>
+                        <a:ext uri="{28A0092B-C50C-407E-A947-70E740481C1C}">
+                          <a14:useLocalDpi xmlns:a14="http://schemas.microsoft.com/office/drawing/2010/main" val="0"/>
+                        </a:ext>
+                      </a:extLst>
+                    </a:blip>
+                    <a:stretch>
+                      <a:fillRect/>
+                    </a:stretch>
+                  </pic:blipFill>
+                  <pic:spPr bwMode="auto">
+                    <a:xfrm>
+                      <a:off x="0" y="0"/>
+                      <a:ext cx="183515" cy="183515"/>
+                    </a:xfrm>
+                    <a:prstGeom prst="rect">
+                      <a:avLst/>
+                    </a:prstGeom>
+                    <a:noFill/>
+                    <a:ln>
+                      <a:noFill/>
+                    </a:ln>
+                  </pic:spPr>
+                </pic:pic>
+              </a:graphicData>
+            </a:graphic>
+            <wp14:sizeRelH relativeFrom="margin">
+              <wp14:pctWidth>0</wp14:pctWidth>
+            </wp14:sizeRelH>
+            <wp14:sizeRelV relativeFrom="margin">
+              <wp14:pctHeight>0</wp14:pctHeight>
+            </wp14:sizeRelV>
+          </wp:anchor>
+        </w:drawing>
+      </w:r>
+    </w:p>
+    <w:p>
+      <w:pPr>
+        <w:ind w:left="2880"/>
+        <w:rPr>
+          <w:rFonts w:cstheme="minorHAnsi"/>
+          <w:sz w:val="24"/>
+          <w:szCs w:val="24"/>
+        </w:rPr>
+      </w:pPr>
+      <w:r>
+        <w:rPr>
+          <w:rFonts w:cstheme="minorHAnsi"/>
+          <w:sz w:val="24"/>
+          <w:szCs w:val="24"/>
+        </w:rPr>
+        <w:t xml:space="preserve">(0, </w:t>
+      </w:r>
+      <w:r>
+        <w:rPr>
+          <w:rFonts w:cstheme="minorHAnsi"/>
+          <w:sz w:val="24"/>
+          <w:szCs w:val="24"/>
+        </w:rPr>
+        <w:t>0</w:t>
+      </w:r>
+      <w:r>
+        <w:rPr>
+          <w:rFonts w:cstheme="minorHAnsi"/>
+          <w:sz w:val="24"/>
+          <w:szCs w:val="24"/>
+        </w:rPr>
+        <w:t xml:space="preserve">, </w:t>
+      </w:r>
+      <w:r>
+        <w:rPr>
+          <w:rFonts w:cstheme="minorHAnsi"/>
+          <w:sz w:val="24"/>
+          <w:szCs w:val="24"/>
+        </w:rPr>
+        <w:t>0</w:t>
+      </w:r>
+      <w:r>
+        <w:rPr>
+          <w:rFonts w:cstheme="minorHAnsi"/>
+          <w:sz w:val="24"/>
+          <w:szCs w:val="24"/>
+        </w:rPr>
+        <w:t>)</w:t>
+      </w:r>
+      <w:r>
+        <w:rPr>
+          <w:rFonts w:cstheme="minorHAnsi"/>
+          <w:sz w:val="24"/>
+          <w:szCs w:val="24"/>
+        </w:rPr>
+        <w:tab/>
+      </w:r>
+      <w:proofErr w:type="gramStart"/>
+      <w:r>
+        <w:rPr>
+          <w:rFonts w:cstheme="minorHAnsi"/>
+          <w:sz w:val="24"/>
+          <w:szCs w:val="24"/>
+        </w:rPr>
+        <w:tab/>
+        <w:t xml:space="preserve">  </w:t>
+      </w:r>
+      <w:r>
+        <w:rPr>
+          <w:rFonts w:cstheme="minorHAnsi"/>
+          <w:sz w:val="24"/>
+          <w:szCs w:val="24"/>
+        </w:rPr>
+        <w:t>Empty</w:t>
+      </w:r>
+      <w:proofErr w:type="gramEnd"/>
+      <w:r>
+        <w:rPr>
+          <w:rFonts w:cstheme="minorHAnsi"/>
+          <w:sz w:val="24"/>
+          <w:szCs w:val="24"/>
+        </w:rPr>
+        <w:t xml:space="preserve"> Space (No object detected)</w:t>
+      </w:r>
+    </w:p>
+    <w:p>
+      <w:pPr>
+        <w:ind w:left="2880"/>
+        <w:rPr>
+          <w:rFonts w:cstheme="minorHAnsi"/>
+          <w:sz w:val="24"/>
+          <w:szCs w:val="24"/>
+        </w:rPr>
+      </w:pPr>
+      <w:r>
+        <w:rPr>
+          <w:rFonts w:cstheme="minorHAnsi"/>
+          <w:noProof/>
+          <w:sz w:val="24"/>
+          <w:szCs w:val="24"/>
+        </w:rPr>
+        <w:drawing>
+          <wp:anchor distT="0" distB="0" distL="114300" distR="114300" simplePos="0" relativeHeight="251670528" behindDoc="0" locked="0" layoutInCell="1" allowOverlap="1" wp14:anchorId="0C7FAD71" wp14:editId="65F2DCA8">
+            <wp:simplePos x="0" y="0"/>
+            <wp:positionH relativeFrom="column">
+              <wp:posOffset>1733550</wp:posOffset>
+            </wp:positionH>
+            <wp:positionV relativeFrom="page">
+              <wp:posOffset>3686810</wp:posOffset>
+            </wp:positionV>
+            <wp:extent cx="183515" cy="183515"/>
+            <wp:effectExtent l="0" t="0" r="6985" b="6985"/>
+            <wp:wrapSquare wrapText="bothSides"/>
+            <wp:docPr id="9" name="Picture 9"/>
+            <wp:cNvGraphicFramePr>
+              <a:graphicFrameLocks xmlns:a="http://schemas.openxmlformats.org/drawingml/2006/main" noChangeAspect="1"/>
+            </wp:cNvGraphicFramePr>
+            <a:graphic xmlns:a="http://schemas.openxmlformats.org/drawingml/2006/main">
+              <a:graphicData uri="http://schemas.openxmlformats.org/drawingml/2006/picture">
+                <pic:pic xmlns:pic="http://schemas.openxmlformats.org/drawingml/2006/picture">
+                  <pic:nvPicPr>
+                    <pic:cNvPr id="0" name="Picture 1"/>
+                    <pic:cNvPicPr>
+                      <a:picLocks noChangeAspect="1" noChangeArrowheads="1"/>
+                    </pic:cNvPicPr>
+                  </pic:nvPicPr>
+                  <pic:blipFill>
+                    <a:blip r:embed="rId7" cstate="print">
+                      <a:extLst>
+                        <a:ext uri="{28A0092B-C50C-407E-A947-70E740481C1C}">
+                          <a14:useLocalDpi xmlns:a14="http://schemas.microsoft.com/office/drawing/2010/main" val="0"/>
+                        </a:ext>
+                      </a:extLst>
+                    </a:blip>
+                    <a:srcRect/>
+                    <a:stretch>
+                      <a:fillRect/>
+                    </a:stretch>
+                  </pic:blipFill>
+                  <pic:spPr bwMode="auto">
+                    <a:xfrm>
+                      <a:off x="0" y="0"/>
+                      <a:ext cx="183515" cy="183515"/>
+                    </a:xfrm>
+                    <a:prstGeom prst="rect">
+                      <a:avLst/>
+                    </a:prstGeom>
+                    <a:noFill/>
+                    <a:ln>
+                      <a:noFill/>
+                    </a:ln>
+                  </pic:spPr>
+                </pic:pic>
+              </a:graphicData>
+            </a:graphic>
+            <wp14:sizeRelH relativeFrom="margin">
+              <wp14:pctWidth>0</wp14:pctWidth>
+            </wp14:sizeRelH>
+            <wp14:sizeRelV relativeFrom="margin">
+              <wp14:pctHeight>0</wp14:pctHeight>
+            </wp14:sizeRelV>
+          </wp:anchor>
+        </w:drawing>
+      </w:r>
+      <w:r>
+        <w:rPr>
+          <w:rFonts w:cstheme="minorHAnsi"/>
+          <w:sz w:val="24"/>
+          <w:szCs w:val="24"/>
+        </w:rPr>
+        <w:t>(0, 255, 27)</w:t>
+      </w:r>
+      <w:r>
+        <w:rPr>
+          <w:rFonts w:cstheme="minorHAnsi"/>
+          <w:sz w:val="24"/>
+          <w:szCs w:val="24"/>
+        </w:rPr>
+        <w:tab/>
+      </w:r>
+      <w:proofErr w:type="gramStart"/>
+      <w:r>
+        <w:rPr>
+          <w:rFonts w:cstheme="minorHAnsi"/>
+          <w:sz w:val="24"/>
+          <w:szCs w:val="24"/>
+        </w:rPr>
+        <w:tab/>
+        <w:t xml:space="preserve">  Grass</w:t>
+      </w:r>
+      <w:proofErr w:type="gramEnd"/>
+    </w:p>
+    <w:p>
+      <w:pPr>
+        <w:ind w:left="2880"/>
+        <w:rPr>
+          <w:rFonts w:cstheme="minorHAnsi"/>
+          <w:sz w:val="24"/>
+          <w:szCs w:val="24"/>
+        </w:rPr>
+      </w:pPr>
+      <w:r>
+        <w:rPr>
+          <w:rFonts w:cstheme="minorHAnsi"/>
+          <w:noProof/>
+          <w:sz w:val="24"/>
+          <w:szCs w:val="24"/>
+        </w:rPr>
+        <w:drawing>
+          <wp:anchor distT="0" distB="0" distL="114300" distR="114300" simplePos="0" relativeHeight="251664384" behindDoc="0" locked="0" layoutInCell="1" allowOverlap="1" wp14:anchorId="344980FC" wp14:editId="64EB5F3A">
+            <wp:simplePos x="0" y="0"/>
+            <wp:positionH relativeFrom="column">
+              <wp:posOffset>1733550</wp:posOffset>
+            </wp:positionH>
+            <wp:positionV relativeFrom="page">
+              <wp:posOffset>3989705</wp:posOffset>
+            </wp:positionV>
+            <wp:extent cx="183515" cy="183515"/>
+            <wp:effectExtent l="0" t="0" r="6985" b="6985"/>
+            <wp:wrapSquare wrapText="bothSides"/>
+            <wp:docPr id="6" name="Picture 6"/>
+            <wp:cNvGraphicFramePr>
+              <a:graphicFrameLocks xmlns:a="http://schemas.openxmlformats.org/drawingml/2006/main" noChangeAspect="1"/>
+            </wp:cNvGraphicFramePr>
+            <a:graphic xmlns:a="http://schemas.openxmlformats.org/drawingml/2006/main">
+              <a:graphicData uri="http://schemas.openxmlformats.org/drawingml/2006/picture">
+                <pic:pic xmlns:pic="http://schemas.openxmlformats.org/drawingml/2006/picture">
+                  <pic:nvPicPr>
+                    <pic:cNvPr id="6" name="Picture 6"/>
+                    <pic:cNvPicPr>
+                      <a:picLocks noChangeAspect="1" noChangeArrowheads="1"/>
+                    </pic:cNvPicPr>
+                  </pic:nvPicPr>
+                  <pic:blipFill>
+                    <a:blip r:embed="rId8" cstate="print">
+                      <a:extLst>
+                        <a:ext uri="{28A0092B-C50C-407E-A947-70E740481C1C}">
+                          <a14:useLocalDpi xmlns:a14="http://schemas.microsoft.com/office/drawing/2010/main" val="0"/>
+                        </a:ext>
+                      </a:extLst>
+                    </a:blip>
+                    <a:stretch>
+                      <a:fillRect/>
+                    </a:stretch>
+                  </pic:blipFill>
+                  <pic:spPr bwMode="auto">
+                    <a:xfrm>
+                      <a:off x="0" y="0"/>
+                      <a:ext cx="183515" cy="183515"/>
+                    </a:xfrm>
+                    <a:prstGeom prst="rect">
+                      <a:avLst/>
+                    </a:prstGeom>
+                    <a:noFill/>
+                    <a:ln>
+                      <a:noFill/>
+                    </a:ln>
+                  </pic:spPr>
+                </pic:pic>
+              </a:graphicData>
+            </a:graphic>
+            <wp14:sizeRelH relativeFrom="margin">
+              <wp14:pctWidth>0</wp14:pctWidth>
+            </wp14:sizeRelH>
+            <wp14:sizeRelV relativeFrom="margin">
+              <wp14:pctHeight>0</wp14:pctHeight>
+            </wp14:sizeRelV>
+          </wp:anchor>
+        </w:drawing>
+      </w:r>
+      <w:r>
+        <w:rPr>
+          <w:rFonts w:cstheme="minorHAnsi"/>
+          <w:noProof/>
+          <w:sz w:val="24"/>
+          <w:szCs w:val="24"/>
+        </w:rPr>
+        <w:drawing>
+          <wp:anchor distT="0" distB="0" distL="114300" distR="114300" simplePos="0" relativeHeight="251666432" behindDoc="0" locked="0" layoutInCell="1" allowOverlap="1" wp14:anchorId="48C13ED5" wp14:editId="339E003E">
+            <wp:simplePos x="0" y="0"/>
+            <wp:positionH relativeFrom="column">
+              <wp:posOffset>1733550</wp:posOffset>
+            </wp:positionH>
+            <wp:positionV relativeFrom="page">
+              <wp:posOffset>4286588</wp:posOffset>
+            </wp:positionV>
+            <wp:extent cx="183515" cy="183515"/>
+            <wp:effectExtent l="0" t="0" r="6985" b="6985"/>
+            <wp:wrapSquare wrapText="bothSides"/>
+            <wp:docPr id="7" name="Picture 7"/>
+            <wp:cNvGraphicFramePr>
+              <a:graphicFrameLocks xmlns:a="http://schemas.openxmlformats.org/drawingml/2006/main" noChangeAspect="1"/>
+            </wp:cNvGraphicFramePr>
+            <a:graphic xmlns:a="http://schemas.openxmlformats.org/drawingml/2006/main">
+              <a:graphicData uri="http://schemas.openxmlformats.org/drawingml/2006/picture">
+                <pic:pic xmlns:pic="http://schemas.openxmlformats.org/drawingml/2006/picture">
+                  <pic:nvPicPr>
+                    <pic:cNvPr id="7" name="Picture 7"/>
+                    <pic:cNvPicPr>
+                      <a:picLocks noChangeAspect="1" noChangeArrowheads="1"/>
+                    </pic:cNvPicPr>
+                  </pic:nvPicPr>
+                  <pic:blipFill>
+                    <a:blip r:embed="rId9" cstate="print">
+                      <a:extLst>
+                        <a:ext uri="{28A0092B-C50C-407E-A947-70E740481C1C}">
+                          <a14:useLocalDpi xmlns:a14="http://schemas.microsoft.com/office/drawing/2010/main" val="0"/>
+                        </a:ext>
+                      </a:extLst>
+                    </a:blip>
+                    <a:stretch>
+                      <a:fillRect/>
+                    </a:stretch>
+                  </pic:blipFill>
+                  <pic:spPr bwMode="auto">
+                    <a:xfrm>
+                      <a:off x="0" y="0"/>
+                      <a:ext cx="183515" cy="183515"/>
+                    </a:xfrm>
+                    <a:prstGeom prst="rect">
+                      <a:avLst/>
+                    </a:prstGeom>
+                    <a:noFill/>
+                    <a:ln>
+                      <a:noFill/>
+                    </a:ln>
+                  </pic:spPr>
+                </pic:pic>
+              </a:graphicData>
+            </a:graphic>
+            <wp14:sizeRelH relativeFrom="margin">
+              <wp14:pctWidth>0</wp14:pctWidth>
+            </wp14:sizeRelH>
+            <wp14:sizeRelV relativeFrom="margin">
+              <wp14:pctHeight>0</wp14:pctHeight>
+            </wp14:sizeRelV>
+          </wp:anchor>
+        </w:drawing>
+      </w:r>
+      <w:r>
+        <w:rPr>
+          <w:rFonts w:cstheme="minorHAnsi"/>
+          <w:sz w:val="24"/>
+          <w:szCs w:val="24"/>
+        </w:rPr>
+        <w:t>(</w:t>
+      </w:r>
+      <w:r>
+        <w:rPr>
+          <w:rFonts w:cstheme="minorHAnsi"/>
+          <w:sz w:val="24"/>
+          <w:szCs w:val="24"/>
+        </w:rPr>
+        <w:t>12</w:t>
+      </w:r>
+      <w:r>
+        <w:rPr>
+          <w:rFonts w:cstheme="minorHAnsi"/>
+          <w:sz w:val="24"/>
+          <w:szCs w:val="24"/>
+        </w:rPr>
+        <w:t xml:space="preserve">0, </w:t>
+      </w:r>
+      <w:r>
+        <w:rPr>
+          <w:rFonts w:cstheme="minorHAnsi"/>
+          <w:sz w:val="24"/>
+          <w:szCs w:val="24"/>
+        </w:rPr>
+        <w:t>120</w:t>
+      </w:r>
+      <w:r>
+        <w:rPr>
+          <w:rFonts w:cstheme="minorHAnsi"/>
+          <w:sz w:val="24"/>
+          <w:szCs w:val="24"/>
+        </w:rPr>
+        <w:t xml:space="preserve">, </w:t>
+      </w:r>
+      <w:r>
+        <w:rPr>
+          <w:rFonts w:cstheme="minorHAnsi"/>
+          <w:sz w:val="24"/>
+          <w:szCs w:val="24"/>
+        </w:rPr>
+        <w:t>120</w:t>
+      </w:r>
+      <w:r>
+        <w:rPr>
+          <w:rFonts w:cstheme="minorHAnsi"/>
+          <w:sz w:val="24"/>
+          <w:szCs w:val="24"/>
+        </w:rPr>
+        <w:t>)</w:t>
+      </w:r>
+      <w:proofErr w:type="gramStart"/>
+      <w:r>
+        <w:rPr>
+          <w:rFonts w:cstheme="minorHAnsi"/>
+          <w:sz w:val="24"/>
+          <w:szCs w:val="24"/>
+        </w:rPr>
+        <w:tab/>
+        <w:t xml:space="preserve">  </w:t>
+      </w:r>
+      <w:r>
+        <w:rPr>
+          <w:rFonts w:cstheme="minorHAnsi"/>
+          <w:sz w:val="24"/>
+          <w:szCs w:val="24"/>
+        </w:rPr>
+        <w:t>Road</w:t>
+      </w:r>
+      <w:proofErr w:type="gramEnd"/>
+      <w:r>
+        <w:rPr>
+          <w:rFonts w:cstheme="minorHAnsi"/>
+          <w:sz w:val="24"/>
+          <w:szCs w:val="24"/>
+        </w:rPr>
+        <w:t>, Boat</w:t>
+      </w:r>
+      <w:r>
+        <w:rPr>
+          <w:rFonts w:cstheme="minorHAnsi"/>
+          <w:sz w:val="24"/>
+          <w:szCs w:val="24"/>
+        </w:rPr>
+        <w:t>, Alarm</w:t>
+      </w:r>
+    </w:p>
+    <w:p>
+      <w:pPr>
+        <w:ind w:left="2880"/>
+        <w:rPr>
+          <w:rFonts w:cstheme="minorHAnsi"/>
+          <w:sz w:val="24"/>
+          <w:szCs w:val="24"/>
+        </w:rPr>
+      </w:pPr>
+      <w:r>
+        <w:rPr>
+          <w:rFonts w:cstheme="minorHAnsi"/>
+          <w:noProof/>
+          <w:sz w:val="24"/>
+          <w:szCs w:val="24"/>
+        </w:rPr>
+        <w:drawing>
+          <wp:anchor distT="0" distB="0" distL="114300" distR="114300" simplePos="0" relativeHeight="251668480" behindDoc="0" locked="0" layoutInCell="1" allowOverlap="1" wp14:anchorId="64CB0C46" wp14:editId="406DEBDC">
+            <wp:simplePos x="0" y="0"/>
+            <wp:positionH relativeFrom="column">
+              <wp:posOffset>1733550</wp:posOffset>
+            </wp:positionH>
+            <wp:positionV relativeFrom="page">
+              <wp:posOffset>4589483</wp:posOffset>
+            </wp:positionV>
+            <wp:extent cx="183515" cy="183515"/>
+            <wp:effectExtent l="0" t="0" r="6985" b="6985"/>
+            <wp:wrapSquare wrapText="bothSides"/>
+            <wp:docPr id="8" name="Picture 8"/>
+            <wp:cNvGraphicFramePr>
+              <a:graphicFrameLocks xmlns:a="http://schemas.openxmlformats.org/drawingml/2006/main" noChangeAspect="1"/>
+            </wp:cNvGraphicFramePr>
+            <a:graphic xmlns:a="http://schemas.openxmlformats.org/drawingml/2006/main">
+              <a:graphicData uri="http://schemas.openxmlformats.org/drawingml/2006/picture">
+                <pic:pic xmlns:pic="http://schemas.openxmlformats.org/drawingml/2006/picture">
+                  <pic:nvPicPr>
+                    <pic:cNvPr id="8" name="Picture 8"/>
+                    <pic:cNvPicPr>
+                      <a:picLocks noChangeAspect="1" noChangeArrowheads="1"/>
+                    </pic:cNvPicPr>
+                  </pic:nvPicPr>
+                  <pic:blipFill>
+                    <a:blip r:embed="rId10" cstate="print">
+                      <a:extLst>
+                        <a:ext uri="{28A0092B-C50C-407E-A947-70E740481C1C}">
+                          <a14:useLocalDpi xmlns:a14="http://schemas.microsoft.com/office/drawing/2010/main" val="0"/>
+                        </a:ext>
+                      </a:extLst>
+                    </a:blip>
+                    <a:stretch>
+                      <a:fillRect/>
+                    </a:stretch>
+                  </pic:blipFill>
+                  <pic:spPr bwMode="auto">
+                    <a:xfrm>
+                      <a:off x="0" y="0"/>
+                      <a:ext cx="183515" cy="183515"/>
+                    </a:xfrm>
+                    <a:prstGeom prst="rect">
+                      <a:avLst/>
+                    </a:prstGeom>
+                    <a:noFill/>
+                    <a:ln>
+                      <a:noFill/>
+                    </a:ln>
+                  </pic:spPr>
+                </pic:pic>
+              </a:graphicData>
+            </a:graphic>
+            <wp14:sizeRelH relativeFrom="margin">
+              <wp14:pctWidth>0</wp14:pctWidth>
+            </wp14:sizeRelH>
+            <wp14:sizeRelV relativeFrom="margin">
+              <wp14:pctHeight>0</wp14:pctHeight>
+            </wp14:sizeRelV>
+          </wp:anchor>
+        </w:drawing>
+      </w:r>
+      <w:r>
+        <w:rPr>
+          <w:rFonts w:cstheme="minorHAnsi"/>
+          <w:sz w:val="24"/>
+          <w:szCs w:val="24"/>
+        </w:rPr>
+        <w:t>(0, 12</w:t>
+      </w:r>
+      <w:r>
+        <w:rPr>
+          <w:rFonts w:cstheme="minorHAnsi"/>
+          <w:sz w:val="24"/>
+          <w:szCs w:val="24"/>
+        </w:rPr>
+        <w:t>4</w:t>
+      </w:r>
+      <w:r>
+        <w:rPr>
+          <w:rFonts w:cstheme="minorHAnsi"/>
+          <w:sz w:val="24"/>
+          <w:szCs w:val="24"/>
+        </w:rPr>
+        <w:t xml:space="preserve">, </w:t>
+      </w:r>
+      <w:r>
+        <w:rPr>
+          <w:rFonts w:cstheme="minorHAnsi"/>
+          <w:sz w:val="24"/>
+          <w:szCs w:val="24"/>
+        </w:rPr>
+        <w:t>255</w:t>
+      </w:r>
+      <w:r>
+        <w:rPr>
+          <w:rFonts w:cstheme="minorHAnsi"/>
+          <w:sz w:val="24"/>
+          <w:szCs w:val="24"/>
+        </w:rPr>
+        <w:t>)</w:t>
+      </w:r>
+      <w:proofErr w:type="gramStart"/>
+      <w:r>
+        <w:rPr>
+          <w:rFonts w:cstheme="minorHAnsi"/>
+          <w:sz w:val="24"/>
+          <w:szCs w:val="24"/>
+        </w:rPr>
+        <w:tab/>
+        <w:t xml:space="preserve">  Road</w:t>
+      </w:r>
+      <w:proofErr w:type="gramEnd"/>
+    </w:p>
+    <w:p>
+      <w:pPr>
+        <w:ind w:left="2880"/>
+        <w:rPr>
+          <w:rFonts w:cstheme="minorHAnsi"/>
+          <w:sz w:val="24"/>
+          <w:szCs w:val="24"/>
+        </w:rPr>
+      </w:pPr>
+      <w:r>
+        <w:rPr>
+          <w:rFonts w:cstheme="minorHAnsi"/>
+          <w:sz w:val="24"/>
+          <w:szCs w:val="24"/>
+        </w:rPr>
+        <w:t>(</w:t>
+      </w:r>
+      <w:r>
+        <w:rPr>
+          <w:rFonts w:cstheme="minorHAnsi"/>
+          <w:sz w:val="24"/>
+          <w:szCs w:val="24"/>
+        </w:rPr>
+        <w:t>1</w:t>
+      </w:r>
+      <w:r>
+        <w:rPr>
+          <w:rFonts w:cstheme="minorHAnsi"/>
+          <w:sz w:val="24"/>
+          <w:szCs w:val="24"/>
+        </w:rPr>
+        <w:t>0</w:t>
+      </w:r>
+      <w:r>
+        <w:rPr>
+          <w:rFonts w:cstheme="minorHAnsi"/>
+          <w:sz w:val="24"/>
+          <w:szCs w:val="24"/>
+        </w:rPr>
+        <w:t>1</w:t>
+      </w:r>
+      <w:r>
+        <w:rPr>
+          <w:rFonts w:cstheme="minorHAnsi"/>
+          <w:sz w:val="24"/>
+          <w:szCs w:val="24"/>
+        </w:rPr>
+        <w:t xml:space="preserve">, </w:t>
+      </w:r>
+      <w:r>
+        <w:rPr>
+          <w:rFonts w:cstheme="minorHAnsi"/>
+          <w:sz w:val="24"/>
+          <w:szCs w:val="24"/>
+        </w:rPr>
+        <w:t>33</w:t>
+      </w:r>
+      <w:r>
+        <w:rPr>
+          <w:rFonts w:cstheme="minorHAnsi"/>
+          <w:sz w:val="24"/>
+          <w:szCs w:val="24"/>
+        </w:rPr>
+        <w:t>,</w:t>
+      </w:r>
+      <w:r>
+        <w:rPr>
+          <w:rFonts w:cstheme="minorHAnsi"/>
+          <w:sz w:val="24"/>
+          <w:szCs w:val="24"/>
+        </w:rPr>
+        <w:t xml:space="preserve"> 0</w:t>
+      </w:r>
+      <w:r>
+        <w:rPr>
+          <w:rFonts w:cstheme="minorHAnsi"/>
+          <w:sz w:val="24"/>
+          <w:szCs w:val="24"/>
+        </w:rPr>
+        <w:t>)</w:t>
+      </w:r>
+      <w:r>
+        <w:rPr>
+          <w:rFonts w:cstheme="minorHAnsi"/>
+          <w:sz w:val="24"/>
+          <w:szCs w:val="24"/>
+        </w:rPr>
+        <w:t xml:space="preserve"> </w:t>
+      </w:r>
+      <w:proofErr w:type="gramStart"/>
+      <w:r>
+        <w:rPr>
+          <w:rFonts w:cstheme="minorHAnsi"/>
+          <w:sz w:val="24"/>
+          <w:szCs w:val="24"/>
+        </w:rPr>
+        <w:tab/>
+        <w:t xml:space="preserve">  </w:t>
+      </w:r>
+      <w:r>
+        <w:rPr>
+          <w:rFonts w:cstheme="minorHAnsi"/>
+          <w:sz w:val="24"/>
+          <w:szCs w:val="24"/>
+        </w:rPr>
+        <w:t>Bridge</w:t>
+      </w:r>
+      <w:proofErr w:type="gramEnd"/>
+    </w:p>
+    <w:p>
+      <w:pPr>
+        <w:ind w:left="2880"/>
+        <w:rPr>
+          <w:rFonts w:cstheme="minorHAnsi"/>
+          <w:sz w:val="24"/>
+          <w:szCs w:val="24"/>
+        </w:rPr>
+      </w:pPr>
+      <w:r>
+        <w:rPr>
+          <w:rFonts w:cstheme="minorHAnsi"/>
+          <w:noProof/>
+          <w:sz w:val="24"/>
+          <w:szCs w:val="24"/>
+        </w:rPr>
+        <w:drawing>
+          <wp:anchor distT="0" distB="0" distL="114300" distR="114300" simplePos="0" relativeHeight="251672576" behindDoc="0" locked="0" layoutInCell="1" allowOverlap="1" wp14:anchorId="64D142A7" wp14:editId="059889C5">
+            <wp:simplePos x="0" y="0"/>
+            <wp:positionH relativeFrom="column">
+              <wp:posOffset>1733550</wp:posOffset>
+            </wp:positionH>
+            <wp:positionV relativeFrom="page">
+              <wp:posOffset>4898390</wp:posOffset>
+            </wp:positionV>
+            <wp:extent cx="183515" cy="183515"/>
+            <wp:effectExtent l="0" t="0" r="6985" b="6985"/>
+            <wp:wrapSquare wrapText="bothSides"/>
+            <wp:docPr id="10" name="Picture 10"/>
+            <wp:cNvGraphicFramePr>
+              <a:graphicFrameLocks xmlns:a="http://schemas.openxmlformats.org/drawingml/2006/main" noChangeAspect="1"/>
+            </wp:cNvGraphicFramePr>
+            <a:graphic xmlns:a="http://schemas.openxmlformats.org/drawingml/2006/main">
+              <a:graphicData uri="http://schemas.openxmlformats.org/drawingml/2006/picture">
+                <pic:pic xmlns:pic="http://schemas.openxmlformats.org/drawingml/2006/picture">
+                  <pic:nvPicPr>
+                    <pic:cNvPr id="10" name="Picture 10"/>
+                    <pic:cNvPicPr>
+                      <a:picLocks noChangeAspect="1" noChangeArrowheads="1"/>
+                    </pic:cNvPicPr>
+                  </pic:nvPicPr>
+                  <pic:blipFill>
+                    <a:blip r:embed="rId11" cstate="print">
+                      <a:extLst>
+                        <a:ext uri="{28A0092B-C50C-407E-A947-70E740481C1C}">
+                          <a14:useLocalDpi xmlns:a14="http://schemas.microsoft.com/office/drawing/2010/main" val="0"/>
+                        </a:ext>
+                      </a:extLst>
+                    </a:blip>
+                    <a:stretch>
+                      <a:fillRect/>
+                    </a:stretch>
+                  </pic:blipFill>
+                  <pic:spPr bwMode="auto">
+                    <a:xfrm>
+                      <a:off x="0" y="0"/>
+                      <a:ext cx="183515" cy="183515"/>
+                    </a:xfrm>
+                    <a:prstGeom prst="rect">
+                      <a:avLst/>
+                    </a:prstGeom>
+                    <a:noFill/>
+                    <a:ln>
+                      <a:noFill/>
+                    </a:ln>
+                  </pic:spPr>
+                </pic:pic>
+              </a:graphicData>
+            </a:graphic>
+            <wp14:sizeRelH relativeFrom="margin">
+              <wp14:pctWidth>0</wp14:pctWidth>
+            </wp14:sizeRelH>
+            <wp14:sizeRelV relativeFrom="margin">
+              <wp14:pctHeight>0</wp14:pctHeight>
+            </wp14:sizeRelV>
+          </wp:anchor>
+        </w:drawing>
+      </w:r>
+      <w:r>
+        <w:rPr>
+          <w:rFonts w:cstheme="minorHAnsi"/>
+          <w:sz w:val="24"/>
+          <w:szCs w:val="24"/>
+        </w:rPr>
+        <w:t>(</w:t>
+      </w:r>
+      <w:r>
+        <w:rPr>
+          <w:rFonts w:cstheme="minorHAnsi"/>
+          <w:sz w:val="24"/>
+          <w:szCs w:val="24"/>
+        </w:rPr>
+        <w:t>255</w:t>
+      </w:r>
+      <w:r>
+        <w:rPr>
+          <w:rFonts w:cstheme="minorHAnsi"/>
+          <w:sz w:val="24"/>
+          <w:szCs w:val="24"/>
+        </w:rPr>
+        <w:t xml:space="preserve">, </w:t>
+      </w:r>
+      <w:r>
+        <w:rPr>
+          <w:rFonts w:cstheme="minorHAnsi"/>
+          <w:sz w:val="24"/>
+          <w:szCs w:val="24"/>
+        </w:rPr>
+        <w:t>0</w:t>
+      </w:r>
+      <w:r>
+        <w:rPr>
+          <w:rFonts w:cstheme="minorHAnsi"/>
+          <w:sz w:val="24"/>
+          <w:szCs w:val="24"/>
+        </w:rPr>
+        <w:t xml:space="preserve">, </w:t>
+      </w:r>
+      <w:r>
+        <w:rPr>
+          <w:rFonts w:cstheme="minorHAnsi"/>
+          <w:sz w:val="24"/>
+          <w:szCs w:val="24"/>
+        </w:rPr>
+        <w:t>27</w:t>
+      </w:r>
+      <w:r>
+        <w:rPr>
+          <w:rFonts w:cstheme="minorHAnsi"/>
+          <w:sz w:val="24"/>
+          <w:szCs w:val="24"/>
+        </w:rPr>
+        <w:t xml:space="preserve">) </w:t>
+      </w:r>
+      <w:proofErr w:type="gramStart"/>
+      <w:r>
+        <w:rPr>
+          <w:rFonts w:cstheme="minorHAnsi"/>
+          <w:sz w:val="24"/>
+          <w:szCs w:val="24"/>
+        </w:rPr>
+        <w:tab/>
+        <w:t xml:space="preserve">  </w:t>
+      </w:r>
+      <w:r>
+        <w:rPr>
+          <w:rFonts w:cstheme="minorHAnsi"/>
+          <w:sz w:val="24"/>
+          <w:szCs w:val="24"/>
+        </w:rPr>
         <w:t>Boat</w:t>
       </w:r>
+      <w:proofErr w:type="gramEnd"/>
+    </w:p>
+    <w:p>
+      <w:pPr>
+        <w:ind w:left="2880"/>
+        <w:rPr>
+          <w:rFonts w:cstheme="minorHAnsi"/>
+          <w:sz w:val="24"/>
+          <w:szCs w:val="24"/>
+        </w:rPr>
+      </w:pPr>
+      <w:r>
+        <w:rPr>
+          <w:rFonts w:cstheme="minorHAnsi"/>
+          <w:noProof/>
+          <w:sz w:val="24"/>
+          <w:szCs w:val="24"/>
+        </w:rPr>
+        <w:drawing>
+          <wp:anchor distT="0" distB="0" distL="114300" distR="114300" simplePos="0" relativeHeight="251674624" behindDoc="0" locked="0" layoutInCell="1" allowOverlap="1" wp14:anchorId="016F667C" wp14:editId="7BC8B273">
+            <wp:simplePos x="0" y="0"/>
+            <wp:positionH relativeFrom="column">
+              <wp:posOffset>1733550</wp:posOffset>
+            </wp:positionH>
+            <wp:positionV relativeFrom="page">
+              <wp:posOffset>5201285</wp:posOffset>
+            </wp:positionV>
+            <wp:extent cx="183515" cy="183515"/>
+            <wp:effectExtent l="0" t="0" r="6985" b="6985"/>
+            <wp:wrapSquare wrapText="bothSides"/>
+            <wp:docPr id="11" name="Picture 11"/>
+            <wp:cNvGraphicFramePr>
+              <a:graphicFrameLocks xmlns:a="http://schemas.openxmlformats.org/drawingml/2006/main" noChangeAspect="1"/>
+            </wp:cNvGraphicFramePr>
+            <a:graphic xmlns:a="http://schemas.openxmlformats.org/drawingml/2006/main">
+              <a:graphicData uri="http://schemas.openxmlformats.org/drawingml/2006/picture">
+                <pic:pic xmlns:pic="http://schemas.openxmlformats.org/drawingml/2006/picture">
+                  <pic:nvPicPr>
+                    <pic:cNvPr id="11" name="Picture 11"/>
+                    <pic:cNvPicPr>
+                      <a:picLocks noChangeAspect="1" noChangeArrowheads="1"/>
+                    </pic:cNvPicPr>
+                  </pic:nvPicPr>
+                  <pic:blipFill>
+                    <a:blip r:embed="rId12" cstate="print">
+                      <a:extLst>
+                        <a:ext uri="{28A0092B-C50C-407E-A947-70E740481C1C}">
+                          <a14:useLocalDpi xmlns:a14="http://schemas.microsoft.com/office/drawing/2010/main" val="0"/>
+                        </a:ext>
+                      </a:extLst>
+                    </a:blip>
+                    <a:stretch>
+                      <a:fillRect/>
+                    </a:stretch>
+                  </pic:blipFill>
+                  <pic:spPr bwMode="auto">
+                    <a:xfrm>
+                      <a:off x="0" y="0"/>
+                      <a:ext cx="183515" cy="183515"/>
+                    </a:xfrm>
+                    <a:prstGeom prst="rect">
+                      <a:avLst/>
+                    </a:prstGeom>
+                    <a:noFill/>
+                    <a:ln>
+                      <a:noFill/>
+                    </a:ln>
+                  </pic:spPr>
+                </pic:pic>
+              </a:graphicData>
+            </a:graphic>
+            <wp14:sizeRelH relativeFrom="margin">
+              <wp14:pctWidth>0</wp14:pctWidth>
+            </wp14:sizeRelH>
+            <wp14:sizeRelV relativeFrom="margin">
+              <wp14:pctHeight>0</wp14:pctHeight>
+            </wp14:sizeRelV>
+          </wp:anchor>
+        </w:drawing>
+      </w:r>
+      <w:r>
+        <w:rPr>
+          <w:rFonts w:cstheme="minorHAnsi"/>
+          <w:sz w:val="24"/>
+          <w:szCs w:val="24"/>
+        </w:rPr>
+        <w:t>(2</w:t>
+      </w:r>
+      <w:r>
+        <w:rPr>
+          <w:rFonts w:cstheme="minorHAnsi"/>
+          <w:sz w:val="24"/>
+          <w:szCs w:val="24"/>
+        </w:rPr>
+        <w:t>4</w:t>
+      </w:r>
+      <w:r>
+        <w:rPr>
+          <w:rFonts w:cstheme="minorHAnsi"/>
+          <w:sz w:val="24"/>
+          <w:szCs w:val="24"/>
+        </w:rPr>
+        <w:t xml:space="preserve">, </w:t>
+      </w:r>
+      <w:r>
+        <w:rPr>
+          <w:rFonts w:cstheme="minorHAnsi"/>
+          <w:sz w:val="24"/>
+          <w:szCs w:val="24"/>
+        </w:rPr>
+        <w:t>24</w:t>
+      </w:r>
+      <w:r>
+        <w:rPr>
+          <w:rFonts w:cstheme="minorHAnsi"/>
+          <w:sz w:val="24"/>
+          <w:szCs w:val="24"/>
+        </w:rPr>
+        <w:t>, 2</w:t>
+      </w:r>
+      <w:r>
+        <w:rPr>
+          <w:rFonts w:cstheme="minorHAnsi"/>
+          <w:sz w:val="24"/>
+          <w:szCs w:val="24"/>
+        </w:rPr>
+        <w:t>4</w:t>
+      </w:r>
+      <w:r>
+        <w:rPr>
+          <w:rFonts w:cstheme="minorHAnsi"/>
+          <w:sz w:val="24"/>
+          <w:szCs w:val="24"/>
+        </w:rPr>
+        <w:t xml:space="preserve">) </w:t>
+      </w:r>
+      <w:proofErr w:type="gramStart"/>
+      <w:r>
+        <w:rPr>
+          <w:rFonts w:cstheme="minorHAnsi"/>
+          <w:sz w:val="24"/>
+          <w:szCs w:val="24"/>
+        </w:rPr>
+        <w:tab/>
+        <w:t xml:space="preserve">  Boat</w:t>
+      </w:r>
+      <w:proofErr w:type="gramEnd"/>
+    </w:p>
+    <w:p>
+      <w:pPr>
+        <w:ind w:left="2880"/>
+        <w:rPr>
+          <w:rFonts w:cstheme="minorHAnsi"/>
+          <w:sz w:val="24"/>
+          <w:szCs w:val="24"/>
+        </w:rPr>
+      </w:pPr>
+      <w:r>
+        <w:rPr>
+          <w:rFonts w:cstheme="minorHAnsi"/>
+          <w:noProof/>
+          <w:sz w:val="24"/>
+          <w:szCs w:val="24"/>
+        </w:rPr>
+        <w:drawing>
+          <wp:anchor distT="0" distB="0" distL="114300" distR="114300" simplePos="0" relativeHeight="251676672" behindDoc="0" locked="0" layoutInCell="1" allowOverlap="1" wp14:anchorId="7577BEAF" wp14:editId="5E271D8A">
+            <wp:simplePos x="0" y="0"/>
+            <wp:positionH relativeFrom="column">
+              <wp:posOffset>1733550</wp:posOffset>
+            </wp:positionH>
+            <wp:positionV relativeFrom="page">
+              <wp:posOffset>5504180</wp:posOffset>
+            </wp:positionV>
+            <wp:extent cx="183515" cy="183515"/>
+            <wp:effectExtent l="0" t="0" r="6985" b="6985"/>
+            <wp:wrapSquare wrapText="bothSides"/>
+            <wp:docPr id="12" name="Picture 12"/>
+            <wp:cNvGraphicFramePr>
+              <a:graphicFrameLocks xmlns:a="http://schemas.openxmlformats.org/drawingml/2006/main" noChangeAspect="1"/>
+            </wp:cNvGraphicFramePr>
+            <a:graphic xmlns:a="http://schemas.openxmlformats.org/drawingml/2006/main">
+              <a:graphicData uri="http://schemas.openxmlformats.org/drawingml/2006/picture">
+                <pic:pic xmlns:pic="http://schemas.openxmlformats.org/drawingml/2006/picture">
+                  <pic:nvPicPr>
+                    <pic:cNvPr id="12" name="Picture 12"/>
+                    <pic:cNvPicPr>
+                      <a:picLocks noChangeAspect="1" noChangeArrowheads="1"/>
+                    </pic:cNvPicPr>
+                  </pic:nvPicPr>
+                  <pic:blipFill>
+                    <a:blip r:embed="rId13" cstate="print">
+                      <a:extLst>
+                        <a:ext uri="{28A0092B-C50C-407E-A947-70E740481C1C}">
+                          <a14:useLocalDpi xmlns:a14="http://schemas.microsoft.com/office/drawing/2010/main" val="0"/>
+                        </a:ext>
+                      </a:extLst>
+                    </a:blip>
+                    <a:stretch>
+                      <a:fillRect/>
+                    </a:stretch>
+                  </pic:blipFill>
+                  <pic:spPr bwMode="auto">
+                    <a:xfrm>
+                      <a:off x="0" y="0"/>
+                      <a:ext cx="183515" cy="183515"/>
+                    </a:xfrm>
+                    <a:prstGeom prst="rect">
+                      <a:avLst/>
+                    </a:prstGeom>
+                    <a:noFill/>
+                    <a:ln>
+                      <a:noFill/>
+                    </a:ln>
+                  </pic:spPr>
+                </pic:pic>
+              </a:graphicData>
+            </a:graphic>
+            <wp14:sizeRelH relativeFrom="margin">
+              <wp14:pctWidth>0</wp14:pctWidth>
+            </wp14:sizeRelH>
+            <wp14:sizeRelV relativeFrom="margin">
+              <wp14:pctHeight>0</wp14:pctHeight>
+            </wp14:sizeRelV>
+          </wp:anchor>
+        </w:drawing>
+      </w:r>
+      <w:r>
+        <w:rPr>
+          <w:rFonts w:cstheme="minorHAnsi"/>
+          <w:sz w:val="24"/>
+          <w:szCs w:val="24"/>
+        </w:rPr>
+        <w:t>(2</w:t>
+      </w:r>
+      <w:r>
+        <w:rPr>
+          <w:rFonts w:cstheme="minorHAnsi"/>
+          <w:sz w:val="24"/>
+          <w:szCs w:val="24"/>
+        </w:rPr>
+        <w:t>55</w:t>
+      </w:r>
+      <w:r>
+        <w:rPr>
+          <w:rFonts w:cstheme="minorHAnsi"/>
+          <w:sz w:val="24"/>
+          <w:szCs w:val="24"/>
+        </w:rPr>
+        <w:t xml:space="preserve">, </w:t>
+      </w:r>
+      <w:r>
+        <w:rPr>
+          <w:rFonts w:cstheme="minorHAnsi"/>
+          <w:sz w:val="24"/>
+          <w:szCs w:val="24"/>
+        </w:rPr>
+        <w:t>131</w:t>
+      </w:r>
+      <w:r>
+        <w:rPr>
+          <w:rFonts w:cstheme="minorHAnsi"/>
+          <w:sz w:val="24"/>
+          <w:szCs w:val="24"/>
+        </w:rPr>
+        <w:t xml:space="preserve">, </w:t>
+      </w:r>
+      <w:r>
+        <w:rPr>
+          <w:rFonts w:cstheme="minorHAnsi"/>
+          <w:sz w:val="24"/>
+          <w:szCs w:val="24"/>
+        </w:rPr>
+        <w:t>0</w:t>
+      </w:r>
+      <w:r>
+        <w:rPr>
+          <w:rFonts w:cstheme="minorHAnsi"/>
+          <w:sz w:val="24"/>
+          <w:szCs w:val="24"/>
+        </w:rPr>
+        <w:t xml:space="preserve">) </w:t>
+      </w:r>
+      <w:proofErr w:type="gramStart"/>
+      <w:r>
+        <w:rPr>
+          <w:rFonts w:cstheme="minorHAnsi"/>
+          <w:sz w:val="24"/>
+          <w:szCs w:val="24"/>
+        </w:rPr>
+        <w:tab/>
+        <w:t xml:space="preserve">  Boat</w:t>
+      </w:r>
+      <w:proofErr w:type="gramEnd"/>
+    </w:p>
+    <w:bookmarkEnd w:id="1"/>
+    <w:p>
+      <w:pPr>
+        <w:rPr>
+          <w:rFonts w:cstheme="minorHAnsi"/>
+          <w:sz w:val="24"/>
+          <w:szCs w:val="24"/>
+        </w:rPr>
+      </w:pPr>
+    </w:p>
+    <w:p>
+      <w:pPr>
+        <w:pStyle w:val="Heading1"/>
+      </w:pPr>
+      <w:r>
+        <w:t>Boat</w:t>
+      </w:r>
     </w:p>
     <w:p>
       <w:r>
@@ -1124,35 +2658,44 @@
         <w:pStyle w:val="Heading1"/>
       </w:pPr>
       <w:r>
+        <w:t>Bridge</w:t>
+      </w:r>
+    </w:p>
+    <w:p>
+      <w:r>
+        <w:t>When the boat reaches the bridge, the bridge is raised.</w:t>
+      </w:r>
+      <w:r>
+        <w:t xml:space="preserve"> After the boat passes, the bridge will remain raised for a few seconds, and then it will lower itself. The timer for the next boat is not reset until the bridge is fully lowered.</w:t>
+      </w:r>
+      <w:r>
+        <w:t xml:space="preserve"> It is not safe for the Ego vehicle to cross the river when the bridge is raised, therefore the Ego vehicle must wait until it is safe to cross.</w:t>
+      </w:r>
+    </w:p>
+    <w:p>
+      <w:pPr>
+        <w:rPr>
+          <w:rFonts w:cstheme="minorHAnsi"/>
+          <w:sz w:val="24"/>
+          <w:szCs w:val="24"/>
+        </w:rPr>
+      </w:pPr>
+    </w:p>
+    <w:p>
+      <w:pPr>
+        <w:rPr>
+          <w:rFonts w:cstheme="minorHAnsi"/>
+          <w:sz w:val="24"/>
+          <w:szCs w:val="24"/>
+        </w:rPr>
+      </w:pPr>
+    </w:p>
+    <w:p>
+      <w:pPr>
+        <w:pStyle w:val="Heading1"/>
+      </w:pPr>
+      <w:r>
         <w:lastRenderedPageBreak/>
-        <w:t>Bridge</w:t>
-      </w:r>
-    </w:p>
-    <w:p>
-      <w:r>
-        <w:t>When the boat reaches the bridge, the bridge is raised.</w:t>
-      </w:r>
-      <w:r>
-        <w:t xml:space="preserve"> After the boat passes, the bridge will remain raised for a few seconds, and then it will lower itself. The timer for the next boat is not reset until the bridge is fully lowered.</w:t>
-      </w:r>
-      <w:r>
-        <w:t xml:space="preserve"> It is not safe for the Ego vehicle to cross the river when the bridge is raised, therefore the Ego vehicle must wait until it is safe to cross.</w:t>
-      </w:r>
-    </w:p>
-    <w:p>
-      <w:pPr>
-        <w:rPr>
-          <w:rFonts w:cstheme="minorHAnsi"/>
-          <w:sz w:val="24"/>
-          <w:szCs w:val="24"/>
-        </w:rPr>
-      </w:pPr>
-    </w:p>
-    <w:p>
-      <w:pPr>
-        <w:pStyle w:val="Heading1"/>
-      </w:pPr>
-      <w:r>
         <w:t>Alarm</w:t>
       </w:r>
       <w:r>
@@ -1166,6 +2709,7 @@
       <w:r>
         <w:t xml:space="preserve">he alarm speaker </w:t>
       </w:r>
+      <w:proofErr w:type="gramStart"/>
       <w:r>
         <w:t>is capable of</w:t>
       </w:r>
@@ -1175,6 +2719,7 @@
       <w:r>
         <w:t>ting</w:t>
       </w:r>
+      <w:proofErr w:type="gramEnd"/>
       <w:r>
         <w:t xml:space="preserve"> one of three </w:t>
       </w:r>
@@ -1239,13 +2784,23 @@
           <w:szCs w:val="24"/>
         </w:rPr>
       </w:pPr>
-      <w:r>
-        <w:rPr>
-          <w:rFonts w:cstheme="minorHAnsi"/>
-          <w:sz w:val="24"/>
-          <w:szCs w:val="24"/>
-        </w:rPr>
-        <w:t>0 : Alarm is silent, or too far away from the Ego vehicle to be detected.</w:t>
+      <w:proofErr w:type="gramStart"/>
+      <w:r>
+        <w:rPr>
+          <w:rFonts w:cstheme="minorHAnsi"/>
+          <w:sz w:val="24"/>
+          <w:szCs w:val="24"/>
+        </w:rPr>
+        <w:t>0 :</w:t>
+      </w:r>
+      <w:proofErr w:type="gramEnd"/>
+      <w:r>
+        <w:rPr>
+          <w:rFonts w:cstheme="minorHAnsi"/>
+          <w:sz w:val="24"/>
+          <w:szCs w:val="24"/>
+        </w:rPr>
+        <w:t xml:space="preserve"> Alarm is silent, or too far away from the Ego vehicle to be detected.</w:t>
       </w:r>
     </w:p>
     <w:p>
@@ -1261,13 +2816,23 @@
           <w:szCs w:val="24"/>
         </w:rPr>
       </w:pPr>
-      <w:r>
-        <w:rPr>
-          <w:rFonts w:cstheme="minorHAnsi"/>
-          <w:sz w:val="24"/>
-          <w:szCs w:val="24"/>
-        </w:rPr>
-        <w:t>33 : The Ego vehicle is currently crossing the bridge.</w:t>
+      <w:proofErr w:type="gramStart"/>
+      <w:r>
+        <w:rPr>
+          <w:rFonts w:cstheme="minorHAnsi"/>
+          <w:sz w:val="24"/>
+          <w:szCs w:val="24"/>
+        </w:rPr>
+        <w:t>33 :</w:t>
+      </w:r>
+      <w:proofErr w:type="gramEnd"/>
+      <w:r>
+        <w:rPr>
+          <w:rFonts w:cstheme="minorHAnsi"/>
+          <w:sz w:val="24"/>
+          <w:szCs w:val="24"/>
+        </w:rPr>
+        <w:t xml:space="preserve"> The Ego vehicle is currently crossing the bridge.</w:t>
       </w:r>
     </w:p>
     <w:p>
@@ -1283,13 +2848,23 @@
           <w:szCs w:val="24"/>
         </w:rPr>
       </w:pPr>
-      <w:r>
-        <w:rPr>
-          <w:rFonts w:cstheme="minorHAnsi"/>
-          <w:sz w:val="24"/>
-          <w:szCs w:val="24"/>
-        </w:rPr>
-        <w:t>41 : The bridge is raised</w:t>
+      <w:proofErr w:type="gramStart"/>
+      <w:r>
+        <w:rPr>
+          <w:rFonts w:cstheme="minorHAnsi"/>
+          <w:sz w:val="24"/>
+          <w:szCs w:val="24"/>
+        </w:rPr>
+        <w:t>41 :</w:t>
+      </w:r>
+      <w:proofErr w:type="gramEnd"/>
+      <w:r>
+        <w:rPr>
+          <w:rFonts w:cstheme="minorHAnsi"/>
+          <w:sz w:val="24"/>
+          <w:szCs w:val="24"/>
+        </w:rPr>
+        <w:t xml:space="preserve"> The bridge is raised</w:t>
       </w:r>
     </w:p>
     <w:p>
@@ -1481,6 +3056,7 @@
           <w:szCs w:val="24"/>
         </w:rPr>
       </w:pPr>
+      <w:proofErr w:type="gramStart"/>
       <w:r>
         <w:rPr>
           <w:rFonts w:cstheme="minorHAnsi"/>
@@ -1495,7 +3071,16 @@
           <w:sz w:val="24"/>
           <w:szCs w:val="24"/>
         </w:rPr>
-        <w:t xml:space="preserve"> : </w:t>
+        <w:t xml:space="preserve"> :</w:t>
+      </w:r>
+      <w:proofErr w:type="gramEnd"/>
+      <w:r>
+        <w:rPr>
+          <w:rFonts w:cstheme="minorHAnsi"/>
+          <w:sz w:val="24"/>
+          <w:szCs w:val="24"/>
+        </w:rPr>
+        <w:t xml:space="preserve"> </w:t>
       </w:r>
       <w:r>
         <w:rPr>
@@ -1527,13 +3112,23 @@
           <w:szCs w:val="24"/>
         </w:rPr>
       </w:pPr>
-      <w:r>
-        <w:rPr>
-          <w:rFonts w:cstheme="minorHAnsi"/>
-          <w:sz w:val="24"/>
-          <w:szCs w:val="24"/>
-        </w:rPr>
-        <w:t>55.6 : Tell the alarm that the Ego vehicle is crossing (emit sound signal 33).</w:t>
+      <w:proofErr w:type="gramStart"/>
+      <w:r>
+        <w:rPr>
+          <w:rFonts w:cstheme="minorHAnsi"/>
+          <w:sz w:val="24"/>
+          <w:szCs w:val="24"/>
+        </w:rPr>
+        <w:t>55.6 :</w:t>
+      </w:r>
+      <w:proofErr w:type="gramEnd"/>
+      <w:r>
+        <w:rPr>
+          <w:rFonts w:cstheme="minorHAnsi"/>
+          <w:sz w:val="24"/>
+          <w:szCs w:val="24"/>
+        </w:rPr>
+        <w:t xml:space="preserve"> Tell the alarm that the Ego vehicle is crossing (emit sound signal 33).</w:t>
       </w:r>
     </w:p>
     <w:p>
@@ -1549,30 +3144,39 @@
           <w:szCs w:val="24"/>
         </w:rPr>
       </w:pPr>
-      <w:r>
-        <w:rPr>
-          <w:rFonts w:cstheme="minorHAnsi"/>
-          <w:sz w:val="24"/>
-          <w:szCs w:val="24"/>
-        </w:rPr>
-        <w:t>78.9 : Tell the alarm that the bridge is raising (emit sound signal 41). The boat will automatically transmit this radio frequency when it passes through the river.</w:t>
-      </w:r>
-    </w:p>
-    <w:p>
-      <w:pPr>
-        <w:rPr>
-          <w:rFonts w:cstheme="minorHAnsi"/>
-          <w:sz w:val="24"/>
-          <w:szCs w:val="24"/>
-        </w:rPr>
-      </w:pPr>
-      <w:r>
-        <w:rPr>
-          <w:rFonts w:cstheme="minorHAnsi"/>
-          <w:sz w:val="24"/>
-          <w:szCs w:val="24"/>
-        </w:rPr>
-        <w:lastRenderedPageBreak/>
+      <w:proofErr w:type="gramStart"/>
+      <w:r>
+        <w:rPr>
+          <w:rFonts w:cstheme="minorHAnsi"/>
+          <w:sz w:val="24"/>
+          <w:szCs w:val="24"/>
+        </w:rPr>
+        <w:t>78.9 :</w:t>
+      </w:r>
+      <w:proofErr w:type="gramEnd"/>
+      <w:r>
+        <w:rPr>
+          <w:rFonts w:cstheme="minorHAnsi"/>
+          <w:sz w:val="24"/>
+          <w:szCs w:val="24"/>
+        </w:rPr>
+        <w:t xml:space="preserve"> Tell the alarm that the bridge is raising (emit sound signal 41). The boat will automatically transmit this radio frequency when it passes through the river.</w:t>
+      </w:r>
+    </w:p>
+    <w:p>
+      <w:pPr>
+        <w:rPr>
+          <w:rFonts w:cstheme="minorHAnsi"/>
+          <w:sz w:val="24"/>
+          <w:szCs w:val="24"/>
+        </w:rPr>
+      </w:pPr>
+      <w:r>
+        <w:rPr>
+          <w:rFonts w:cstheme="minorHAnsi"/>
+          <w:sz w:val="24"/>
+          <w:szCs w:val="24"/>
+        </w:rPr>
         <w:t>After a transmission has been received by alarm</w:t>
       </w:r>
       <w:r>
@@ -1583,6 +3187,33 @@
         </w:rPr>
         <w:t>, the alarm will continue to emit that audio signal until it is commanded to emit a different signal.</w:t>
       </w:r>
+    </w:p>
+    <w:p>
+      <w:pPr>
+        <w:rPr>
+          <w:rFonts w:cstheme="minorHAnsi"/>
+          <w:sz w:val="24"/>
+          <w:szCs w:val="24"/>
+        </w:rPr>
+      </w:pPr>
+    </w:p>
+    <w:p>
+      <w:pPr>
+        <w:rPr>
+          <w:rFonts w:cstheme="minorHAnsi"/>
+          <w:sz w:val="24"/>
+          <w:szCs w:val="24"/>
+        </w:rPr>
+      </w:pPr>
+    </w:p>
+    <w:p>
+      <w:pPr>
+        <w:rPr>
+          <w:rFonts w:cstheme="minorHAnsi"/>
+          <w:sz w:val="24"/>
+          <w:szCs w:val="24"/>
+        </w:rPr>
+      </w:pPr>
     </w:p>
     <w:p>
       <w:pPr>
@@ -1612,6 +3243,7 @@
           <w:sz w:val="32"/>
           <w:szCs w:val="32"/>
         </w:rPr>
+        <w:lastRenderedPageBreak/>
         <w:t>Problem 1</w:t>
       </w:r>
       <w:r>
@@ -1712,7 +3344,25 @@
           <w:sz w:val="24"/>
           <w:szCs w:val="24"/>
         </w:rPr>
-        <w:t xml:space="preserve"> The AVL is implemented in the Unity physics engine, and is populated with various obstacles for your Ego car to avoid. </w:t>
+        <w:t xml:space="preserve"> The AVL is implemented in the Unity physics </w:t>
+      </w:r>
+      <w:proofErr w:type="gramStart"/>
+      <w:r>
+        <w:rPr>
+          <w:rFonts w:cstheme="minorHAnsi"/>
+          <w:sz w:val="24"/>
+          <w:szCs w:val="24"/>
+        </w:rPr>
+        <w:t>engine, and</w:t>
+      </w:r>
+      <w:proofErr w:type="gramEnd"/>
+      <w:r>
+        <w:rPr>
+          <w:rFonts w:cstheme="minorHAnsi"/>
+          <w:sz w:val="24"/>
+          <w:szCs w:val="24"/>
+        </w:rPr>
+        <w:t xml:space="preserve"> is populated with various obstacles for your Ego car to avoid. </w:t>
       </w:r>
       <w:r>
         <w:rPr>
@@ -1953,13 +3603,23 @@
           <w:szCs w:val="24"/>
         </w:rPr>
       </w:pPr>
-      <w:r>
-        <w:rPr>
-          <w:rFonts w:cstheme="minorHAnsi"/>
-          <w:sz w:val="24"/>
-          <w:szCs w:val="24"/>
-        </w:rPr>
-        <w:t xml:space="preserve">All of the information you need to complete </w:t>
+      <w:proofErr w:type="gramStart"/>
+      <w:r>
+        <w:rPr>
+          <w:rFonts w:cstheme="minorHAnsi"/>
+          <w:sz w:val="24"/>
+          <w:szCs w:val="24"/>
+        </w:rPr>
+        <w:t>All of</w:t>
+      </w:r>
+      <w:proofErr w:type="gramEnd"/>
+      <w:r>
+        <w:rPr>
+          <w:rFonts w:cstheme="minorHAnsi"/>
+          <w:sz w:val="24"/>
+          <w:szCs w:val="24"/>
+        </w:rPr>
+        <w:t xml:space="preserve"> the information you need to complete </w:t>
       </w:r>
       <w:r>
         <w:rPr>
@@ -1999,7 +3659,7 @@
           <w:szCs w:val="24"/>
         </w:rPr>
       </w:pPr>
-      <w:hyperlink r:id="rId6" w:history="1">
+      <w:hyperlink r:id="rId14" w:history="1">
         <w:r>
           <w:rPr>
             <w:rStyle w:val="Hyperlink"/>
@@ -2195,15 +3855,33 @@
           <w:sz w:val="24"/>
           <w:szCs w:val="24"/>
         </w:rPr>
-        <w:t>Task List</w:t>
-      </w:r>
-      <w:r>
-        <w:rPr>
-          <w:rFonts w:cstheme="minorHAnsi"/>
-          <w:sz w:val="24"/>
-          <w:szCs w:val="24"/>
-        </w:rPr>
-        <w:t>, and add your custom task</w:t>
+        <w:t xml:space="preserve">Task </w:t>
+      </w:r>
+      <w:proofErr w:type="gramStart"/>
+      <w:r>
+        <w:rPr>
+          <w:rFonts w:cstheme="minorHAnsi"/>
+          <w:sz w:val="24"/>
+          <w:szCs w:val="24"/>
+        </w:rPr>
+        <w:t>List</w:t>
+      </w:r>
+      <w:r>
+        <w:rPr>
+          <w:rFonts w:cstheme="minorHAnsi"/>
+          <w:sz w:val="24"/>
+          <w:szCs w:val="24"/>
+        </w:rPr>
+        <w:t>, and</w:t>
+      </w:r>
+      <w:proofErr w:type="gramEnd"/>
+      <w:r>
+        <w:rPr>
+          <w:rFonts w:cstheme="minorHAnsi"/>
+          <w:sz w:val="24"/>
+          <w:szCs w:val="24"/>
+        </w:rPr>
+        <w:t xml:space="preserve"> add your custom task</w:t>
       </w:r>
       <w:r>
         <w:rPr>
@@ -2533,7 +4211,156 @@
           <w:sz w:val="24"/>
           <w:szCs w:val="24"/>
         </w:rPr>
-        <w:t xml:space="preserve"> Thus you will need to use at least some sensor data to complete the task.</w:t>
+        <w:t xml:space="preserve"> </w:t>
+      </w:r>
+      <w:proofErr w:type="gramStart"/>
+      <w:r>
+        <w:rPr>
+          <w:rFonts w:cstheme="minorHAnsi"/>
+          <w:sz w:val="24"/>
+          <w:szCs w:val="24"/>
+        </w:rPr>
+        <w:t>Thus</w:t>
+      </w:r>
+      <w:proofErr w:type="gramEnd"/>
+      <w:r>
+        <w:rPr>
+          <w:rFonts w:cstheme="minorHAnsi"/>
+          <w:sz w:val="24"/>
+          <w:szCs w:val="24"/>
+        </w:rPr>
+        <w:t xml:space="preserve"> you will need to use at least some sensor data to complete the task.</w:t>
+      </w:r>
+    </w:p>
+    <w:p>
+      <w:pPr>
+        <w:rPr>
+          <w:rFonts w:cstheme="minorHAnsi"/>
+          <w:sz w:val="24"/>
+          <w:szCs w:val="24"/>
+        </w:rPr>
+      </w:pPr>
+      <w:r>
+        <w:rPr>
+          <w:rFonts w:cstheme="minorHAnsi"/>
+          <w:sz w:val="24"/>
+          <w:szCs w:val="24"/>
+        </w:rPr>
+        <w:t xml:space="preserve">For safety reasons, you must activate </w:t>
+      </w:r>
+      <w:r>
+        <w:rPr>
+          <w:rFonts w:cstheme="minorHAnsi"/>
+          <w:sz w:val="24"/>
+          <w:szCs w:val="24"/>
+        </w:rPr>
+        <w:t>the</w:t>
+      </w:r>
+      <w:r>
+        <w:rPr>
+          <w:rFonts w:cstheme="minorHAnsi"/>
+          <w:sz w:val="24"/>
+          <w:szCs w:val="24"/>
+        </w:rPr>
+        <w:t xml:space="preserve"> </w:t>
+      </w:r>
+      <w:r>
+        <w:rPr>
+          <w:rFonts w:cstheme="minorHAnsi"/>
+          <w:sz w:val="24"/>
+          <w:szCs w:val="24"/>
+        </w:rPr>
+        <w:t xml:space="preserve">appropriate </w:t>
+      </w:r>
+      <w:r>
+        <w:rPr>
+          <w:rFonts w:cstheme="minorHAnsi"/>
+          <w:sz w:val="24"/>
+          <w:szCs w:val="24"/>
+        </w:rPr>
+        <w:t xml:space="preserve">audio </w:t>
+      </w:r>
+      <w:r>
+        <w:rPr>
+          <w:rFonts w:cstheme="minorHAnsi"/>
+          <w:sz w:val="24"/>
+          <w:szCs w:val="24"/>
+        </w:rPr>
+        <w:t xml:space="preserve">signal </w:t>
+      </w:r>
+      <w:r>
+        <w:rPr>
+          <w:rFonts w:cstheme="minorHAnsi"/>
+          <w:sz w:val="24"/>
+          <w:szCs w:val="24"/>
+        </w:rPr>
+        <w:t xml:space="preserve">when you are crossing the bridge. </w:t>
+      </w:r>
+      <w:r>
+        <w:rPr>
+          <w:rFonts w:cstheme="minorHAnsi"/>
+          <w:sz w:val="24"/>
+          <w:szCs w:val="24"/>
+        </w:rPr>
+        <w:t>If you cross the bridge without activating the</w:t>
+      </w:r>
+      <w:r>
+        <w:rPr>
+          <w:rFonts w:cstheme="minorHAnsi"/>
+          <w:sz w:val="24"/>
+          <w:szCs w:val="24"/>
+        </w:rPr>
+        <w:t xml:space="preserve"> crossing alarm</w:t>
+      </w:r>
+      <w:r>
+        <w:rPr>
+          <w:rFonts w:cstheme="minorHAnsi"/>
+          <w:sz w:val="24"/>
+          <w:szCs w:val="24"/>
+        </w:rPr>
+        <w:t xml:space="preserve"> signal</w:t>
+      </w:r>
+      <w:r>
+        <w:rPr>
+          <w:rFonts w:cstheme="minorHAnsi"/>
+          <w:sz w:val="24"/>
+          <w:szCs w:val="24"/>
+        </w:rPr>
+        <w:t>, you will lose points</w:t>
+      </w:r>
+      <w:r>
+        <w:rPr>
+          <w:rFonts w:cstheme="minorHAnsi"/>
+          <w:sz w:val="24"/>
+          <w:szCs w:val="24"/>
+        </w:rPr>
+        <w:t xml:space="preserve">. </w:t>
+      </w:r>
+      <w:r>
+        <w:rPr>
+          <w:rFonts w:cstheme="minorHAnsi"/>
+          <w:sz w:val="24"/>
+          <w:szCs w:val="24"/>
+        </w:rPr>
+        <w:t xml:space="preserve">Review the Additional Environment Information section for information about the </w:t>
+      </w:r>
+      <w:proofErr w:type="gramStart"/>
+      <w:r>
+        <w:rPr>
+          <w:rFonts w:cstheme="minorHAnsi"/>
+          <w:sz w:val="24"/>
+          <w:szCs w:val="24"/>
+        </w:rPr>
+        <w:t>alarm, and</w:t>
+      </w:r>
+      <w:proofErr w:type="gramEnd"/>
+      <w:r>
+        <w:rPr>
+          <w:rFonts w:cstheme="minorHAnsi"/>
+          <w:sz w:val="24"/>
+          <w:szCs w:val="24"/>
+        </w:rPr>
+        <w:t xml:space="preserve"> review the Device Registry documentation for information about how to control the transmitter.</w:t>
       </w:r>
     </w:p>
     <w:p>
@@ -2551,15 +4378,39 @@
           <w:szCs w:val="24"/>
         </w:rPr>
         <w:lastRenderedPageBreak/>
-        <w:t xml:space="preserve">For safety reasons, you must activate </w:t>
-      </w:r>
-      <w:r>
-        <w:rPr>
-          <w:rFonts w:cstheme="minorHAnsi"/>
-          <w:sz w:val="24"/>
-          <w:szCs w:val="24"/>
-        </w:rPr>
-        <w:t>the</w:t>
+        <w:t>Occasionally, the bridge will raise to allow a boat to pass underneath. When the bridge is raised, a raising alarm will be initiated</w:t>
+      </w:r>
+      <w:r>
+        <w:rPr>
+          <w:rFonts w:cstheme="minorHAnsi"/>
+          <w:sz w:val="24"/>
+          <w:szCs w:val="24"/>
+        </w:rPr>
+        <w:t xml:space="preserve">, which </w:t>
+      </w:r>
+      <w:r>
+        <w:rPr>
+          <w:rFonts w:cstheme="minorHAnsi"/>
+          <w:sz w:val="24"/>
+          <w:szCs w:val="24"/>
+        </w:rPr>
+        <w:t xml:space="preserve">has a </w:t>
+      </w:r>
+      <w:r>
+        <w:rPr>
+          <w:rFonts w:cstheme="minorHAnsi"/>
+          <w:sz w:val="24"/>
+          <w:szCs w:val="24"/>
+        </w:rPr>
+        <w:t>different</w:t>
+      </w:r>
+      <w:r>
+        <w:rPr>
+          <w:rFonts w:cstheme="minorHAnsi"/>
+          <w:sz w:val="24"/>
+          <w:szCs w:val="24"/>
+        </w:rPr>
+        <w:t xml:space="preserve"> sound</w:t>
       </w:r>
       <w:r>
         <w:rPr>
@@ -2575,128 +4426,31 @@
           <w:sz w:val="24"/>
           <w:szCs w:val="24"/>
         </w:rPr>
-        <w:t xml:space="preserve">appropriate </w:t>
-      </w:r>
-      <w:r>
-        <w:rPr>
-          <w:rFonts w:cstheme="minorHAnsi"/>
-          <w:sz w:val="24"/>
-          <w:szCs w:val="24"/>
-        </w:rPr>
-        <w:t xml:space="preserve">audio </w:t>
-      </w:r>
-      <w:r>
-        <w:rPr>
-          <w:rFonts w:cstheme="minorHAnsi"/>
-          <w:sz w:val="24"/>
-          <w:szCs w:val="24"/>
-        </w:rPr>
-        <w:t xml:space="preserve">signal </w:t>
-      </w:r>
-      <w:r>
-        <w:rPr>
-          <w:rFonts w:cstheme="minorHAnsi"/>
-          <w:sz w:val="24"/>
-          <w:szCs w:val="24"/>
-        </w:rPr>
-        <w:t xml:space="preserve">when you are crossing the bridge. </w:t>
-      </w:r>
-      <w:r>
-        <w:rPr>
-          <w:rFonts w:cstheme="minorHAnsi"/>
-          <w:sz w:val="24"/>
-          <w:szCs w:val="24"/>
-        </w:rPr>
-        <w:t>If you cross the bridge without activating the</w:t>
-      </w:r>
-      <w:r>
-        <w:rPr>
-          <w:rFonts w:cstheme="minorHAnsi"/>
-          <w:sz w:val="24"/>
-          <w:szCs w:val="24"/>
-        </w:rPr>
-        <w:t xml:space="preserve"> crossing alarm</w:t>
-      </w:r>
-      <w:r>
-        <w:rPr>
-          <w:rFonts w:cstheme="minorHAnsi"/>
-          <w:sz w:val="24"/>
-          <w:szCs w:val="24"/>
-        </w:rPr>
-        <w:t xml:space="preserve"> signal</w:t>
-      </w:r>
-      <w:r>
-        <w:rPr>
-          <w:rFonts w:cstheme="minorHAnsi"/>
-          <w:sz w:val="24"/>
-          <w:szCs w:val="24"/>
-        </w:rPr>
-        <w:t>, you will lose points</w:t>
-      </w:r>
-      <w:r>
-        <w:rPr>
-          <w:rFonts w:cstheme="minorHAnsi"/>
-          <w:sz w:val="24"/>
-          <w:szCs w:val="24"/>
-        </w:rPr>
-        <w:t xml:space="preserve">. </w:t>
-      </w:r>
-      <w:r>
-        <w:rPr>
-          <w:rFonts w:cstheme="minorHAnsi"/>
-          <w:sz w:val="24"/>
-          <w:szCs w:val="24"/>
-        </w:rPr>
-        <w:t>Review the Additional Environment Information section for information about the alarm, and review the Device Registry documentation for information about how to control the transmitter.</w:t>
-      </w:r>
-    </w:p>
-    <w:p>
-      <w:pPr>
-        <w:rPr>
-          <w:rFonts w:cstheme="minorHAnsi"/>
-          <w:sz w:val="24"/>
-          <w:szCs w:val="24"/>
-        </w:rPr>
-      </w:pPr>
-      <w:r>
-        <w:rPr>
-          <w:rFonts w:cstheme="minorHAnsi"/>
-          <w:sz w:val="24"/>
-          <w:szCs w:val="24"/>
-        </w:rPr>
-        <w:t>Occasionally, the bridge will raise to allow a boat to pass underneath. When the bridge is raised, a raising alarm will be initiated</w:t>
-      </w:r>
-      <w:r>
-        <w:rPr>
-          <w:rFonts w:cstheme="minorHAnsi"/>
-          <w:sz w:val="24"/>
-          <w:szCs w:val="24"/>
-        </w:rPr>
-        <w:t xml:space="preserve">, which </w:t>
-      </w:r>
-      <w:r>
-        <w:rPr>
-          <w:rFonts w:cstheme="minorHAnsi"/>
-          <w:sz w:val="24"/>
-          <w:szCs w:val="24"/>
-        </w:rPr>
-        <w:t xml:space="preserve">has a </w:t>
-      </w:r>
-      <w:r>
-        <w:rPr>
-          <w:rFonts w:cstheme="minorHAnsi"/>
-          <w:sz w:val="24"/>
-          <w:szCs w:val="24"/>
-        </w:rPr>
-        <w:t>different</w:t>
-      </w:r>
-      <w:r>
-        <w:rPr>
-          <w:rFonts w:cstheme="minorHAnsi"/>
-          <w:sz w:val="24"/>
-          <w:szCs w:val="24"/>
-        </w:rPr>
-        <w:t xml:space="preserve"> sound</w:t>
+        <w:t>than</w:t>
+      </w:r>
+      <w:r>
+        <w:rPr>
+          <w:rFonts w:cstheme="minorHAnsi"/>
+          <w:sz w:val="24"/>
+          <w:szCs w:val="24"/>
+        </w:rPr>
+        <w:t xml:space="preserve"> the crossing alarm</w:t>
+      </w:r>
+      <w:r>
+        <w:rPr>
+          <w:rFonts w:cstheme="minorHAnsi"/>
+          <w:sz w:val="24"/>
+          <w:szCs w:val="24"/>
+        </w:rPr>
+        <w:t>.</w:t>
+      </w:r>
+      <w:r>
+        <w:rPr>
+          <w:rFonts w:cstheme="minorHAnsi"/>
+          <w:sz w:val="24"/>
+          <w:szCs w:val="24"/>
+        </w:rPr>
+        <w:t xml:space="preserve"> You cannot cross the bridge when the bridge is raised, or else the Ego vehicle will fall into the river.</w:t>
       </w:r>
       <w:r>
         <w:rPr>
@@ -2712,47 +4466,25 @@
           <w:sz w:val="24"/>
           <w:szCs w:val="24"/>
         </w:rPr>
-        <w:t>than</w:t>
-      </w:r>
-      <w:r>
-        <w:rPr>
-          <w:rFonts w:cstheme="minorHAnsi"/>
-          <w:sz w:val="24"/>
-          <w:szCs w:val="24"/>
-        </w:rPr>
-        <w:t xml:space="preserve"> the crossing alarm</w:t>
-      </w:r>
-      <w:r>
-        <w:rPr>
-          <w:rFonts w:cstheme="minorHAnsi"/>
-          <w:sz w:val="24"/>
-          <w:szCs w:val="24"/>
-        </w:rPr>
-        <w:t>.</w:t>
-      </w:r>
-      <w:r>
-        <w:rPr>
-          <w:rFonts w:cstheme="minorHAnsi"/>
-          <w:sz w:val="24"/>
-          <w:szCs w:val="24"/>
-        </w:rPr>
-        <w:t xml:space="preserve"> You cannot cross the bridge when the bridge is raised, or else the Ego vehicle will fall into the river.</w:t>
-      </w:r>
-      <w:r>
-        <w:rPr>
-          <w:rFonts w:cstheme="minorHAnsi"/>
-          <w:sz w:val="24"/>
-          <w:szCs w:val="24"/>
-        </w:rPr>
-        <w:t xml:space="preserve"> </w:t>
-      </w:r>
-      <w:r>
-        <w:rPr>
-          <w:rFonts w:cstheme="minorHAnsi"/>
-          <w:sz w:val="24"/>
-          <w:szCs w:val="24"/>
-        </w:rPr>
-        <w:t>Review the Additional Environmental Information section for information about the bridge and boat, and review the Device Registry for information about how to listen for the raising alarm with the microphone.</w:t>
+        <w:t xml:space="preserve">Review the Additional Environmental Information section for information about the bridge and </w:t>
+      </w:r>
+      <w:proofErr w:type="gramStart"/>
+      <w:r>
+        <w:rPr>
+          <w:rFonts w:cstheme="minorHAnsi"/>
+          <w:sz w:val="24"/>
+          <w:szCs w:val="24"/>
+        </w:rPr>
+        <w:t>boat, and</w:t>
+      </w:r>
+      <w:proofErr w:type="gramEnd"/>
+      <w:r>
+        <w:rPr>
+          <w:rFonts w:cstheme="minorHAnsi"/>
+          <w:sz w:val="24"/>
+          <w:szCs w:val="24"/>
+        </w:rPr>
+        <w:t xml:space="preserve"> review the Device Registry for information about how to listen for the raising alarm with the microphone.</w:t>
       </w:r>
     </w:p>
     <w:p>
@@ -3060,7 +4792,25 @@
           <w:sz w:val="24"/>
           <w:szCs w:val="24"/>
         </w:rPr>
-        <w:t>Describe the graph. Point out which tasks are being executed, and explain at what point in the simulation the task is occurring at.</w:t>
+        <w:t xml:space="preserve">Describe the graph. Point out which tasks are being </w:t>
+      </w:r>
+      <w:proofErr w:type="gramStart"/>
+      <w:r>
+        <w:rPr>
+          <w:rFonts w:cstheme="minorHAnsi"/>
+          <w:sz w:val="24"/>
+          <w:szCs w:val="24"/>
+        </w:rPr>
+        <w:t>executed, and</w:t>
+      </w:r>
+      <w:proofErr w:type="gramEnd"/>
+      <w:r>
+        <w:rPr>
+          <w:rFonts w:cstheme="minorHAnsi"/>
+          <w:sz w:val="24"/>
+          <w:szCs w:val="24"/>
+        </w:rPr>
+        <w:t xml:space="preserve"> explain at what point in the simulation the task is occurring at.</w:t>
       </w:r>
     </w:p>
     <w:p>
@@ -3083,7 +4833,7 @@
           <w:szCs w:val="32"/>
         </w:rPr>
       </w:pPr>
-      <w:bookmarkStart w:id="1" w:name="_Hlk112627891"/>
+      <w:bookmarkStart w:id="2" w:name="_Hlk112627891"/>
       <w:r>
         <w:rPr>
           <w:rFonts w:asciiTheme="majorHAnsi" w:hAnsiTheme="majorHAnsi" w:cstheme="majorHAnsi"/>
@@ -3154,7 +4904,25 @@
           <w:sz w:val="24"/>
           <w:szCs w:val="24"/>
         </w:rPr>
-        <w:t>The updated TaskList.cs file that adds your custom classes to the Task List.</w:t>
+        <w:t xml:space="preserve">The updated </w:t>
+      </w:r>
+      <w:proofErr w:type="spellStart"/>
+      <w:r>
+        <w:rPr>
+          <w:rFonts w:cstheme="minorHAnsi"/>
+          <w:sz w:val="24"/>
+          <w:szCs w:val="24"/>
+        </w:rPr>
+        <w:t>TaskList.cs</w:t>
+      </w:r>
+      <w:proofErr w:type="spellEnd"/>
+      <w:r>
+        <w:rPr>
+          <w:rFonts w:cstheme="minorHAnsi"/>
+          <w:sz w:val="24"/>
+          <w:szCs w:val="24"/>
+        </w:rPr>
+        <w:t xml:space="preserve"> file that adds your custom classes to the Task List.</w:t>
       </w:r>
     </w:p>
     <w:p>
@@ -3225,7 +4993,7 @@
         </w:rPr>
         <w:t>To be safe, all group members should submit the same ZIP file. If you have an issue with a group member who does not contribute, contact the TA beforehand.</w:t>
       </w:r>
-      <w:bookmarkEnd w:id="1"/>
+      <w:bookmarkEnd w:id="2"/>
     </w:p>
     <w:sectPr>
       <w:pgSz w:w="12240" w:h="15840"/>

</xml_diff>

<commit_message>
[AVL-64] Ego vehicle spawns on road and has camera angled down and documentation has been fixed
</commit_message>
<xml_diff>
--- a/UTD-RTOS/src/Assignment-1.docx
+++ b/UTD-RTOS/src/Assignment-1.docx
@@ -2071,7 +2071,15 @@
           <w:szCs w:val="24"/>
         </w:rPr>
         <w:tab/>
-        <w:t xml:space="preserve">  Road</w:t>
+        <w:t xml:space="preserve">  </w:t>
+      </w:r>
+      <w:r>
+        <w:rPr>
+          <w:rFonts w:cstheme="minorHAnsi"/>
+          <w:sz w:val="24"/>
+          <w:szCs w:val="24"/>
+        </w:rPr>
+        <w:t>Water</w:t>
       </w:r>
       <w:proofErr w:type="gramEnd"/>
     </w:p>
@@ -2422,55 +2430,7 @@
           <w:sz w:val="24"/>
           <w:szCs w:val="24"/>
         </w:rPr>
-        <w:t>(2</w:t>
-      </w:r>
-      <w:r>
-        <w:rPr>
-          <w:rFonts w:cstheme="minorHAnsi"/>
-          <w:sz w:val="24"/>
-          <w:szCs w:val="24"/>
-        </w:rPr>
-        <w:t>4</w:t>
-      </w:r>
-      <w:r>
-        <w:rPr>
-          <w:rFonts w:cstheme="minorHAnsi"/>
-          <w:sz w:val="24"/>
-          <w:szCs w:val="24"/>
-        </w:rPr>
-        <w:t xml:space="preserve">, </w:t>
-      </w:r>
-      <w:r>
-        <w:rPr>
-          <w:rFonts w:cstheme="minorHAnsi"/>
-          <w:sz w:val="24"/>
-          <w:szCs w:val="24"/>
-        </w:rPr>
-        <w:t>24</w:t>
-      </w:r>
-      <w:r>
-        <w:rPr>
-          <w:rFonts w:cstheme="minorHAnsi"/>
-          <w:sz w:val="24"/>
-          <w:szCs w:val="24"/>
-        </w:rPr>
-        <w:t>, 2</w:t>
-      </w:r>
-      <w:r>
-        <w:rPr>
-          <w:rFonts w:cstheme="minorHAnsi"/>
-          <w:sz w:val="24"/>
-          <w:szCs w:val="24"/>
-        </w:rPr>
-        <w:t>4</w:t>
-      </w:r>
-      <w:r>
-        <w:rPr>
-          <w:rFonts w:cstheme="minorHAnsi"/>
-          <w:sz w:val="24"/>
-          <w:szCs w:val="24"/>
-        </w:rPr>
-        <w:t xml:space="preserve">) </w:t>
+        <w:t xml:space="preserve">(24, 24, 24) </w:t>
       </w:r>
       <w:proofErr w:type="gramStart"/>
       <w:r>

</xml_diff>